<commit_message>
Casos de uso - Categoria e Usuario
</commit_message>
<xml_diff>
--- a/Documentacao/Documento de Visao.docx
+++ b/Documentacao/Documento de Visao.docx
@@ -64,45 +64,93 @@
           <w:szCs w:val="24"/>
         </w:rPr>
       </w:pPr>
-      <w:r>
-        <w:rPr>
-          <w:rFonts w:ascii="Arial" w:hAnsi="Arial" w:cs="Arial"/>
-          <w:sz w:val="24"/>
-          <w:szCs w:val="24"/>
+    </w:p>
+    <w:p>
+      <w:pPr>
+        <w:rPr>
+          <w:rFonts w:ascii="Arial" w:hAnsi="Arial" w:cs="Arial"/>
+          <w:sz w:val="24"/>
+          <w:szCs w:val="24"/>
+        </w:rPr>
+      </w:pPr>
+    </w:p>
+    <w:p>
+      <w:pPr>
+        <w:rPr>
+          <w:rFonts w:ascii="Arial" w:hAnsi="Arial" w:cs="Arial"/>
+          <w:sz w:val="24"/>
+          <w:szCs w:val="24"/>
+        </w:rPr>
+      </w:pPr>
+    </w:p>
+    <w:p>
+      <w:pPr>
+        <w:rPr>
+          <w:rFonts w:ascii="Arial" w:hAnsi="Arial" w:cs="Arial"/>
+          <w:sz w:val="24"/>
+          <w:szCs w:val="24"/>
+        </w:rPr>
+      </w:pPr>
+    </w:p>
+    <w:p>
+      <w:pPr>
+        <w:rPr>
+          <w:rFonts w:ascii="Arial" w:hAnsi="Arial" w:cs="Arial"/>
+          <w:sz w:val="24"/>
+          <w:szCs w:val="24"/>
+        </w:rPr>
+      </w:pPr>
+    </w:p>
+    <w:p>
+      <w:pPr>
+        <w:jc w:val="right"/>
+        <w:rPr>
+          <w:rFonts w:ascii="Arial" w:hAnsi="Arial" w:cs="Arial"/>
+          <w:sz w:val="56"/>
+          <w:szCs w:val="56"/>
+        </w:rPr>
+      </w:pPr>
+      <w:r>
+        <w:rPr>
+          <w:rFonts w:ascii="Arial" w:hAnsi="Arial" w:cs="Arial"/>
+          <w:sz w:val="56"/>
+          <w:szCs w:val="56"/>
         </w:rPr>
         <w:t>Canoinha</w:t>
       </w:r>
     </w:p>
     <w:p>
       <w:pPr>
-        <w:rPr>
-          <w:rFonts w:ascii="Arial" w:hAnsi="Arial" w:cs="Arial"/>
-          <w:sz w:val="24"/>
-          <w:szCs w:val="24"/>
-        </w:rPr>
-      </w:pPr>
-      <w:r>
-        <w:rPr>
-          <w:rFonts w:ascii="Arial" w:hAnsi="Arial" w:cs="Arial"/>
-          <w:sz w:val="24"/>
-          <w:szCs w:val="24"/>
+        <w:jc w:val="right"/>
+        <w:rPr>
+          <w:rFonts w:ascii="Arial" w:hAnsi="Arial" w:cs="Arial"/>
+          <w:sz w:val="56"/>
+          <w:szCs w:val="56"/>
+        </w:rPr>
+      </w:pPr>
+      <w:r>
+        <w:rPr>
+          <w:rFonts w:ascii="Arial" w:hAnsi="Arial" w:cs="Arial"/>
+          <w:sz w:val="56"/>
+          <w:szCs w:val="56"/>
         </w:rPr>
         <w:t>Documento de Visão</w:t>
       </w:r>
     </w:p>
     <w:p>
       <w:pPr>
-        <w:rPr>
-          <w:rFonts w:ascii="Arial" w:hAnsi="Arial" w:cs="Arial"/>
-          <w:sz w:val="24"/>
-          <w:szCs w:val="24"/>
-        </w:rPr>
-      </w:pPr>
-      <w:r>
-        <w:rPr>
-          <w:rFonts w:ascii="Arial" w:hAnsi="Arial" w:cs="Arial"/>
-          <w:sz w:val="24"/>
-          <w:szCs w:val="24"/>
+        <w:jc w:val="right"/>
+        <w:rPr>
+          <w:rFonts w:ascii="Arial" w:hAnsi="Arial" w:cs="Arial"/>
+          <w:sz w:val="28"/>
+          <w:szCs w:val="28"/>
+        </w:rPr>
+      </w:pPr>
+      <w:r>
+        <w:rPr>
+          <w:rFonts w:ascii="Arial" w:hAnsi="Arial" w:cs="Arial"/>
+          <w:sz w:val="28"/>
+          <w:szCs w:val="28"/>
         </w:rPr>
         <w:t>Versão 1.0</w:t>
       </w:r>
@@ -141,20 +189,23 @@
         </w:rPr>
         <w:br w:type="page"/>
       </w:r>
-    </w:p>
-    <w:p>
-      <w:pPr>
-        <w:rPr>
-          <w:rFonts w:ascii="Arial" w:hAnsi="Arial" w:cs="Arial"/>
-          <w:sz w:val="24"/>
-          <w:szCs w:val="24"/>
-        </w:rPr>
-      </w:pPr>
-      <w:r>
-        <w:rPr>
-          <w:rFonts w:ascii="Arial" w:hAnsi="Arial" w:cs="Arial"/>
-          <w:sz w:val="24"/>
-          <w:szCs w:val="24"/>
+      <w:bookmarkStart w:id="0" w:name="_GoBack"/>
+      <w:bookmarkEnd w:id="0"/>
+    </w:p>
+    <w:p>
+      <w:pPr>
+        <w:jc w:val="center"/>
+        <w:rPr>
+          <w:rFonts w:ascii="Arial" w:hAnsi="Arial" w:cs="Arial"/>
+          <w:sz w:val="40"/>
+          <w:szCs w:val="40"/>
+        </w:rPr>
+      </w:pPr>
+      <w:r>
+        <w:rPr>
+          <w:rFonts w:ascii="Arial" w:hAnsi="Arial" w:cs="Arial"/>
+          <w:sz w:val="40"/>
+          <w:szCs w:val="40"/>
         </w:rPr>
         <w:lastRenderedPageBreak/>
         <w:t>Histórico de Revisão</w:t>
@@ -359,39 +410,7 @@
                 <w:sz w:val="24"/>
                 <w:szCs w:val="24"/>
               </w:rPr>
-              <w:t>20</w:t>
-            </w:r>
-            <w:r>
-              <w:rPr>
-                <w:rFonts w:ascii="Arial" w:hAnsi="Arial" w:cs="Arial"/>
-                <w:sz w:val="24"/>
-                <w:szCs w:val="24"/>
-              </w:rPr>
-              <w:t>/0</w:t>
-            </w:r>
-            <w:r>
-              <w:rPr>
-                <w:rFonts w:ascii="Arial" w:hAnsi="Arial" w:cs="Arial"/>
-                <w:sz w:val="24"/>
-                <w:szCs w:val="24"/>
-              </w:rPr>
-              <w:t>4</w:t>
-            </w:r>
-            <w:r>
-              <w:rPr>
-                <w:rFonts w:ascii="Arial" w:hAnsi="Arial" w:cs="Arial"/>
-                <w:sz w:val="24"/>
-                <w:szCs w:val="24"/>
-              </w:rPr>
-              <w:t>/20</w:t>
-            </w:r>
-            <w:r>
-              <w:rPr>
-                <w:rFonts w:ascii="Arial" w:hAnsi="Arial" w:cs="Arial"/>
-                <w:sz w:val="24"/>
-                <w:szCs w:val="24"/>
-              </w:rPr>
-              <w:t>13</w:t>
+              <w:t>20/04/2013</w:t>
             </w:r>
           </w:p>
         </w:tc>
@@ -523,19 +542,433 @@
     </w:p>
     <w:p>
       <w:pPr>
+        <w:rPr>
+          <w:rFonts w:ascii="Arial" w:hAnsi="Arial" w:cs="Arial"/>
+          <w:sz w:val="24"/>
+          <w:szCs w:val="24"/>
+        </w:rPr>
+      </w:pPr>
+    </w:p>
+    <w:p>
+      <w:pPr>
+        <w:rPr>
+          <w:rFonts w:ascii="Arial" w:hAnsi="Arial" w:cs="Arial"/>
+          <w:sz w:val="24"/>
+          <w:szCs w:val="24"/>
+        </w:rPr>
+      </w:pPr>
+    </w:p>
+    <w:p>
+      <w:pPr>
+        <w:jc w:val="center"/>
+        <w:rPr>
+          <w:rFonts w:ascii="Arial" w:hAnsi="Arial" w:cs="Arial"/>
+          <w:sz w:val="36"/>
+          <w:szCs w:val="36"/>
+        </w:rPr>
+      </w:pPr>
+      <w:r>
+        <w:rPr>
+          <w:rFonts w:ascii="Arial" w:hAnsi="Arial" w:cs="Arial"/>
+          <w:sz w:val="36"/>
+          <w:szCs w:val="36"/>
+        </w:rPr>
+        <w:t>Sumário</w:t>
+      </w:r>
+    </w:p>
+    <w:p>
+      <w:pPr>
+        <w:rPr>
+          <w:rFonts w:ascii="Arial" w:hAnsi="Arial" w:cs="Arial"/>
+          <w:sz w:val="24"/>
+          <w:szCs w:val="24"/>
+        </w:rPr>
+      </w:pPr>
+    </w:p>
+    <w:p>
+      <w:pPr>
+        <w:rPr>
+          <w:rFonts w:ascii="Arial" w:hAnsi="Arial" w:cs="Arial"/>
+          <w:sz w:val="24"/>
+          <w:szCs w:val="24"/>
+        </w:rPr>
+      </w:pPr>
+    </w:p>
+    <w:p>
+      <w:pPr>
+        <w:rPr>
+          <w:rFonts w:ascii="Arial" w:hAnsi="Arial" w:cs="Arial"/>
+          <w:sz w:val="24"/>
+          <w:szCs w:val="24"/>
+        </w:rPr>
+      </w:pPr>
+    </w:p>
+    <w:p>
+      <w:pPr>
+        <w:rPr>
+          <w:rFonts w:ascii="Arial" w:hAnsi="Arial" w:cs="Arial"/>
+          <w:sz w:val="24"/>
+          <w:szCs w:val="24"/>
+        </w:rPr>
+      </w:pPr>
+    </w:p>
+    <w:p>
+      <w:pPr>
+        <w:pStyle w:val="PargrafodaLista"/>
+        <w:numPr>
+          <w:ilvl w:val="0"/>
+          <w:numId w:val="5"/>
+        </w:numPr>
+        <w:rPr>
+          <w:rFonts w:ascii="Arial" w:hAnsi="Arial" w:cs="Arial"/>
+          <w:sz w:val="24"/>
+          <w:szCs w:val="24"/>
+        </w:rPr>
+      </w:pPr>
+      <w:r>
+        <w:rPr>
+          <w:rFonts w:ascii="Arial" w:hAnsi="Arial" w:cs="Arial"/>
+          <w:sz w:val="24"/>
+          <w:szCs w:val="24"/>
+        </w:rPr>
+        <w:t>Introdução</w:t>
+      </w:r>
+    </w:p>
+    <w:p>
+      <w:pPr>
+        <w:pStyle w:val="PargrafodaLista"/>
+        <w:numPr>
+          <w:ilvl w:val="1"/>
+          <w:numId w:val="5"/>
+        </w:numPr>
+        <w:ind w:hanging="150"/>
+        <w:rPr>
+          <w:rFonts w:ascii="Arial" w:hAnsi="Arial" w:cs="Arial"/>
+          <w:sz w:val="24"/>
+          <w:szCs w:val="24"/>
+        </w:rPr>
+      </w:pPr>
+      <w:r>
+        <w:rPr>
+          <w:rFonts w:ascii="Arial" w:hAnsi="Arial" w:cs="Arial"/>
+          <w:sz w:val="24"/>
+          <w:szCs w:val="24"/>
+        </w:rPr>
+        <w:t>Finalidade</w:t>
+      </w:r>
+    </w:p>
+    <w:p>
+      <w:pPr>
+        <w:pStyle w:val="PargrafodaLista"/>
+        <w:numPr>
+          <w:ilvl w:val="1"/>
+          <w:numId w:val="5"/>
+        </w:numPr>
+        <w:ind w:hanging="150"/>
+        <w:rPr>
+          <w:rFonts w:ascii="Arial" w:hAnsi="Arial" w:cs="Arial"/>
+          <w:sz w:val="24"/>
+          <w:szCs w:val="24"/>
+        </w:rPr>
+      </w:pPr>
+      <w:r>
+        <w:rPr>
+          <w:rFonts w:ascii="Arial" w:hAnsi="Arial" w:cs="Arial"/>
+          <w:sz w:val="24"/>
+          <w:szCs w:val="24"/>
+        </w:rPr>
+        <w:t>Escopo do Documento</w:t>
+      </w:r>
+    </w:p>
+    <w:p>
+      <w:pPr>
+        <w:pStyle w:val="PargrafodaLista"/>
+        <w:ind w:left="576"/>
+        <w:rPr>
+          <w:rFonts w:ascii="Arial" w:hAnsi="Arial" w:cs="Arial"/>
+          <w:sz w:val="24"/>
+          <w:szCs w:val="24"/>
+        </w:rPr>
+      </w:pPr>
+    </w:p>
+    <w:p>
+      <w:pPr>
+        <w:pStyle w:val="PargrafodaLista"/>
+        <w:numPr>
+          <w:ilvl w:val="0"/>
+          <w:numId w:val="5"/>
+        </w:numPr>
+        <w:rPr>
+          <w:rFonts w:ascii="Arial" w:hAnsi="Arial" w:cs="Arial"/>
+          <w:sz w:val="24"/>
+          <w:szCs w:val="24"/>
+        </w:rPr>
+      </w:pPr>
+      <w:r>
+        <w:rPr>
+          <w:rFonts w:ascii="Arial" w:hAnsi="Arial" w:cs="Arial"/>
+          <w:sz w:val="24"/>
+          <w:szCs w:val="24"/>
+        </w:rPr>
+        <w:t>Escopo</w:t>
+      </w:r>
+    </w:p>
+    <w:p>
+      <w:pPr>
+        <w:ind w:left="426"/>
+        <w:rPr>
+          <w:rFonts w:ascii="Arial" w:hAnsi="Arial" w:cs="Arial"/>
+          <w:sz w:val="24"/>
+          <w:szCs w:val="24"/>
+        </w:rPr>
+      </w:pPr>
+      <w:r>
+        <w:rPr>
+          <w:rFonts w:ascii="Arial" w:hAnsi="Arial" w:cs="Arial"/>
+          <w:sz w:val="24"/>
+          <w:szCs w:val="24"/>
+        </w:rPr>
+        <w:t>2.1.1.</w:t>
+      </w:r>
+      <w:r>
+        <w:rPr>
+          <w:rFonts w:ascii="Arial" w:hAnsi="Arial" w:cs="Arial"/>
+          <w:sz w:val="24"/>
+          <w:szCs w:val="24"/>
+        </w:rPr>
+        <w:t xml:space="preserve"> Justificativa</w:t>
+      </w:r>
+    </w:p>
+    <w:p>
+      <w:pPr>
+        <w:ind w:left="426"/>
+        <w:rPr>
+          <w:rFonts w:ascii="Arial" w:hAnsi="Arial" w:cs="Arial"/>
+          <w:sz w:val="24"/>
+          <w:szCs w:val="24"/>
+        </w:rPr>
+      </w:pPr>
+      <w:r>
+        <w:rPr>
+          <w:rFonts w:ascii="Arial" w:hAnsi="Arial" w:cs="Arial"/>
+          <w:sz w:val="24"/>
+          <w:szCs w:val="24"/>
+        </w:rPr>
+        <w:t xml:space="preserve">2.1.2. Detalhamento do produto e subproduto </w:t>
+      </w:r>
+    </w:p>
+    <w:p>
+      <w:pPr>
+        <w:ind w:left="426"/>
+        <w:rPr>
+          <w:rFonts w:ascii="Arial" w:hAnsi="Arial" w:cs="Arial"/>
+          <w:sz w:val="24"/>
+          <w:szCs w:val="24"/>
+        </w:rPr>
+      </w:pPr>
+      <w:r>
+        <w:rPr>
+          <w:rFonts w:ascii="Arial" w:hAnsi="Arial" w:cs="Arial"/>
+          <w:sz w:val="24"/>
+          <w:szCs w:val="24"/>
+        </w:rPr>
+        <w:t xml:space="preserve">2.1.3. Objetivos do Projeto </w:t>
+      </w:r>
+    </w:p>
+    <w:p>
+      <w:pPr>
+        <w:rPr>
+          <w:rFonts w:ascii="Arial" w:hAnsi="Arial" w:cs="Arial"/>
+          <w:sz w:val="24"/>
+          <w:szCs w:val="24"/>
+        </w:rPr>
+      </w:pPr>
+      <w:r>
+        <w:rPr>
+          <w:rFonts w:ascii="Arial" w:hAnsi="Arial" w:cs="Arial"/>
+          <w:sz w:val="24"/>
+          <w:szCs w:val="24"/>
+        </w:rPr>
+        <w:t xml:space="preserve">3.   </w:t>
+      </w:r>
+      <w:r>
+        <w:rPr>
+          <w:rFonts w:ascii="Arial" w:hAnsi="Arial" w:cs="Arial"/>
+          <w:sz w:val="24"/>
+          <w:szCs w:val="24"/>
+        </w:rPr>
+        <w:t>DESCRIÇÃO DOS ENVOLVIDOS</w:t>
+      </w:r>
+    </w:p>
+    <w:p>
+      <w:pPr>
+        <w:ind w:left="426"/>
+        <w:rPr>
+          <w:rFonts w:ascii="Arial" w:hAnsi="Arial" w:cs="Arial"/>
+          <w:sz w:val="24"/>
+          <w:szCs w:val="24"/>
+        </w:rPr>
+      </w:pPr>
+      <w:r>
+        <w:rPr>
+          <w:rFonts w:ascii="Arial" w:hAnsi="Arial" w:cs="Arial"/>
+          <w:sz w:val="24"/>
+          <w:szCs w:val="24"/>
+        </w:rPr>
+        <w:t>3.1</w:t>
+      </w:r>
+      <w:r>
+        <w:rPr>
+          <w:rFonts w:ascii="Arial" w:hAnsi="Arial" w:cs="Arial"/>
+          <w:sz w:val="24"/>
+          <w:szCs w:val="24"/>
+        </w:rPr>
+        <w:tab/>
+        <w:t>Resumo dos Envolvidos</w:t>
+      </w:r>
+    </w:p>
+    <w:p>
+      <w:pPr>
+        <w:rPr>
+          <w:rFonts w:ascii="Arial" w:hAnsi="Arial" w:cs="Arial"/>
+          <w:sz w:val="24"/>
+          <w:szCs w:val="24"/>
+        </w:rPr>
+      </w:pPr>
+      <w:r>
+        <w:rPr>
+          <w:rFonts w:ascii="Arial" w:hAnsi="Arial" w:cs="Arial"/>
+          <w:sz w:val="24"/>
+          <w:szCs w:val="24"/>
+        </w:rPr>
+        <w:t>4.</w:t>
+      </w:r>
+      <w:r>
+        <w:rPr>
+          <w:rFonts w:ascii="Arial" w:hAnsi="Arial" w:cs="Arial"/>
+          <w:sz w:val="24"/>
+          <w:szCs w:val="24"/>
+        </w:rPr>
+        <w:tab/>
+        <w:t xml:space="preserve">VISÃO GERAL DO </w:t>
+      </w:r>
+      <w:proofErr w:type="gramStart"/>
+      <w:r>
+        <w:rPr>
+          <w:rFonts w:ascii="Arial" w:hAnsi="Arial" w:cs="Arial"/>
+          <w:sz w:val="24"/>
+          <w:szCs w:val="24"/>
+        </w:rPr>
+        <w:t>PRODUTO</w:t>
+      </w:r>
+      <w:proofErr w:type="gramEnd"/>
+    </w:p>
+    <w:p>
+      <w:pPr>
+        <w:ind w:left="426"/>
+        <w:rPr>
+          <w:rFonts w:ascii="Arial" w:hAnsi="Arial" w:cs="Arial"/>
+          <w:sz w:val="24"/>
+          <w:szCs w:val="24"/>
+        </w:rPr>
+      </w:pPr>
+      <w:r>
+        <w:rPr>
+          <w:rFonts w:ascii="Arial" w:hAnsi="Arial" w:cs="Arial"/>
+          <w:sz w:val="24"/>
+          <w:szCs w:val="24"/>
+        </w:rPr>
+        <w:t>4.1</w:t>
+      </w:r>
+      <w:r>
+        <w:rPr>
+          <w:rFonts w:ascii="Arial" w:hAnsi="Arial" w:cs="Arial"/>
+          <w:sz w:val="24"/>
+          <w:szCs w:val="24"/>
+        </w:rPr>
+        <w:tab/>
+        <w:t>Perspectiva do Produto</w:t>
+      </w:r>
+    </w:p>
+    <w:p>
+      <w:pPr>
+        <w:ind w:left="426"/>
+        <w:rPr>
+          <w:rFonts w:ascii="Arial" w:hAnsi="Arial" w:cs="Arial"/>
+          <w:sz w:val="24"/>
+          <w:szCs w:val="24"/>
+        </w:rPr>
+      </w:pPr>
+      <w:r>
+        <w:rPr>
+          <w:rFonts w:ascii="Arial" w:hAnsi="Arial" w:cs="Arial"/>
+          <w:sz w:val="24"/>
+          <w:szCs w:val="24"/>
+        </w:rPr>
+        <w:t>4.2</w:t>
+      </w:r>
+      <w:r>
+        <w:rPr>
+          <w:rFonts w:ascii="Arial" w:hAnsi="Arial" w:cs="Arial"/>
+          <w:sz w:val="24"/>
+          <w:szCs w:val="24"/>
+        </w:rPr>
+        <w:tab/>
+        <w:t>Suposições</w:t>
+      </w:r>
+    </w:p>
+    <w:p>
+      <w:pPr>
+        <w:pStyle w:val="PargrafodaLista"/>
+        <w:numPr>
+          <w:ilvl w:val="0"/>
+          <w:numId w:val="11"/>
+        </w:numPr>
+        <w:rPr>
+          <w:rFonts w:ascii="Arial" w:hAnsi="Arial" w:cs="Arial"/>
+          <w:sz w:val="24"/>
+          <w:szCs w:val="24"/>
+        </w:rPr>
+      </w:pPr>
+      <w:r>
+        <w:rPr>
+          <w:rFonts w:ascii="Arial" w:hAnsi="Arial" w:cs="Arial"/>
+          <w:sz w:val="24"/>
+          <w:szCs w:val="24"/>
+        </w:rPr>
+        <w:t>CONCLUSÃO</w:t>
+      </w:r>
+    </w:p>
+    <w:p>
+      <w:pPr>
+        <w:rPr>
+          <w:rFonts w:ascii="Arial" w:hAnsi="Arial" w:cs="Arial"/>
+          <w:sz w:val="24"/>
+          <w:szCs w:val="24"/>
+        </w:rPr>
+      </w:pPr>
+      <w:r>
+        <w:rPr>
+          <w:rFonts w:ascii="Arial" w:hAnsi="Arial" w:cs="Arial"/>
+          <w:sz w:val="24"/>
+          <w:szCs w:val="24"/>
+        </w:rPr>
+        <w:br w:type="page"/>
+      </w:r>
+    </w:p>
+    <w:p>
+      <w:pPr>
         <w:pStyle w:val="Ttulo"/>
         <w:outlineLvl w:val="0"/>
         <w:rPr>
           <w:rFonts w:cs="Arial"/>
-          <w:sz w:val="24"/>
-          <w:szCs w:val="24"/>
+          <w:szCs w:val="36"/>
         </w:rPr>
       </w:pPr>
       <w:r>
         <w:rPr>
           <w:rFonts w:cs="Arial"/>
-          <w:sz w:val="24"/>
-          <w:szCs w:val="24"/>
+          <w:szCs w:val="36"/>
         </w:rPr>
         <w:lastRenderedPageBreak/>
         <w:fldChar w:fldCharType="begin"/>
@@ -543,39 +976,34 @@
       <w:r>
         <w:rPr>
           <w:rFonts w:cs="Arial"/>
-          <w:sz w:val="24"/>
-          <w:szCs w:val="24"/>
+          <w:szCs w:val="36"/>
         </w:rPr>
         <w:instrText xml:space="preserve"> REF  nomeDocumento \h  \* MERGEFORMAT </w:instrText>
       </w:r>
       <w:r>
         <w:rPr>
           <w:rFonts w:cs="Arial"/>
-          <w:sz w:val="24"/>
-          <w:szCs w:val="24"/>
+          <w:szCs w:val="36"/>
         </w:rPr>
       </w:r>
       <w:r>
         <w:rPr>
           <w:rFonts w:cs="Arial"/>
-          <w:sz w:val="24"/>
-          <w:szCs w:val="24"/>
+          <w:szCs w:val="36"/>
         </w:rPr>
         <w:fldChar w:fldCharType="separate"/>
       </w:r>
       <w:r>
         <w:rPr>
           <w:rFonts w:cs="Arial"/>
-          <w:sz w:val="24"/>
-          <w:szCs w:val="24"/>
+          <w:szCs w:val="36"/>
         </w:rPr>
         <w:t xml:space="preserve">Documento de Visão </w:t>
       </w:r>
       <w:r>
         <w:rPr>
           <w:rFonts w:cs="Arial"/>
-          <w:sz w:val="24"/>
-          <w:szCs w:val="24"/>
+          <w:szCs w:val="36"/>
         </w:rPr>
         <w:fldChar w:fldCharType="end"/>
       </w:r>
@@ -585,36 +1013,39 @@
         <w:pStyle w:val="Ttulo1"/>
         <w:rPr>
           <w:rFonts w:cs="Arial"/>
-          <w:szCs w:val="24"/>
-        </w:rPr>
-      </w:pPr>
-      <w:bookmarkStart w:id="0" w:name="_Toc205718173"/>
-      <w:bookmarkStart w:id="1" w:name="_Toc534195090"/>
-      <w:bookmarkStart w:id="2" w:name="_Toc456600917"/>
-      <w:bookmarkStart w:id="3" w:name="_Toc456598586"/>
+          <w:sz w:val="28"/>
+          <w:szCs w:val="28"/>
+        </w:rPr>
+      </w:pPr>
+      <w:bookmarkStart w:id="1" w:name="_Toc205718173"/>
+      <w:bookmarkStart w:id="2" w:name="_Toc534195090"/>
+      <w:bookmarkStart w:id="3" w:name="_Toc456600917"/>
+      <w:bookmarkStart w:id="4" w:name="_Toc456598586"/>
       <w:r>
         <w:rPr>
           <w:rFonts w:cs="Arial"/>
-          <w:szCs w:val="24"/>
+          <w:sz w:val="28"/>
+          <w:szCs w:val="28"/>
         </w:rPr>
         <w:t>Introdução</w:t>
       </w:r>
-      <w:bookmarkEnd w:id="0"/>
       <w:bookmarkEnd w:id="1"/>
       <w:bookmarkEnd w:id="2"/>
       <w:bookmarkEnd w:id="3"/>
+      <w:bookmarkEnd w:id="4"/>
     </w:p>
     <w:p>
       <w:pPr>
         <w:pStyle w:val="Ttulo2"/>
+        <w:jc w:val="both"/>
         <w:rPr>
           <w:rFonts w:cs="Arial"/>
           <w:sz w:val="24"/>
           <w:szCs w:val="24"/>
         </w:rPr>
       </w:pPr>
-      <w:bookmarkStart w:id="4" w:name="_Toc205718174"/>
-      <w:bookmarkStart w:id="5" w:name="_Toc534195091"/>
+      <w:bookmarkStart w:id="5" w:name="_Toc205718174"/>
+      <w:bookmarkStart w:id="6" w:name="_Toc534195091"/>
       <w:r>
         <w:rPr>
           <w:rFonts w:cs="Arial"/>
@@ -623,8 +1054,8 @@
         </w:rPr>
         <w:t>Finalidade</w:t>
       </w:r>
-      <w:bookmarkEnd w:id="4"/>
       <w:bookmarkEnd w:id="5"/>
+      <w:bookmarkEnd w:id="6"/>
     </w:p>
     <w:p>
       <w:pPr>
@@ -636,52 +1067,29 @@
           <w:szCs w:val="24"/>
         </w:rPr>
       </w:pPr>
-      <w:bookmarkStart w:id="6" w:name="_Toc456600919"/>
-      <w:bookmarkStart w:id="7" w:name="_Toc456598588"/>
-      <w:bookmarkStart w:id="8" w:name="_Toc534195092"/>
-      <w:r>
-        <w:rPr>
-          <w:rFonts w:ascii="Arial" w:hAnsi="Arial" w:cs="Arial"/>
-          <w:sz w:val="24"/>
-          <w:szCs w:val="24"/>
-        </w:rPr>
-        <w:t xml:space="preserve">Este documento contém o planejamento do projeto da Loja Virtual </w:t>
-      </w:r>
-      <w:r>
-        <w:rPr>
-          <w:rFonts w:ascii="Arial" w:hAnsi="Arial" w:cs="Arial"/>
-          <w:sz w:val="24"/>
-          <w:szCs w:val="24"/>
-        </w:rPr>
-        <w:t>Canoinha</w:t>
-      </w:r>
-      <w:r>
-        <w:rPr>
-          <w:rFonts w:ascii="Arial" w:hAnsi="Arial" w:cs="Arial"/>
-          <w:sz w:val="24"/>
-          <w:szCs w:val="24"/>
-        </w:rPr>
-        <w:t>, e serve de guia para o gerente e a equipe do projeto, permitindo um acompanhamento mais eficaz e aumentando a possibilidade de concluí-lo satisfatoriamente</w:t>
-      </w:r>
-      <w:r>
-        <w:rPr>
-          <w:rFonts w:ascii="Arial" w:hAnsi="Arial" w:cs="Arial"/>
-          <w:sz w:val="24"/>
-          <w:szCs w:val="24"/>
-        </w:rPr>
-        <w:t>.</w:t>
+      <w:bookmarkStart w:id="7" w:name="_Toc456600919"/>
+      <w:bookmarkStart w:id="8" w:name="_Toc456598588"/>
+      <w:bookmarkStart w:id="9" w:name="_Toc534195092"/>
+      <w:r>
+        <w:rPr>
+          <w:rFonts w:ascii="Arial" w:hAnsi="Arial" w:cs="Arial"/>
+          <w:sz w:val="24"/>
+          <w:szCs w:val="24"/>
+        </w:rPr>
+        <w:t>Este documento contém o planejamento do projeto da Loja Virtual Canoinha, e serve de guia para o gerente e a equipe do projeto, permitindo um acompanhamento mais eficaz e aumentando a possibilidade de concluí-lo satisfatoriamente.</w:t>
       </w:r>
     </w:p>
     <w:p>
       <w:pPr>
         <w:pStyle w:val="Ttulo2"/>
+        <w:jc w:val="both"/>
         <w:rPr>
           <w:rFonts w:cs="Arial"/>
           <w:sz w:val="24"/>
           <w:szCs w:val="24"/>
         </w:rPr>
       </w:pPr>
-      <w:bookmarkStart w:id="9" w:name="_Toc205718175"/>
+      <w:bookmarkStart w:id="10" w:name="_Toc205718175"/>
       <w:r>
         <w:rPr>
           <w:rFonts w:cs="Arial"/>
@@ -690,8 +1098,8 @@
         </w:rPr>
         <w:t>Escop</w:t>
       </w:r>
-      <w:bookmarkEnd w:id="6"/>
       <w:bookmarkEnd w:id="7"/>
+      <w:bookmarkEnd w:id="8"/>
       <w:r>
         <w:rPr>
           <w:rFonts w:cs="Arial"/>
@@ -700,7 +1108,7 @@
         </w:rPr>
         <w:t>o</w:t>
       </w:r>
-      <w:bookmarkEnd w:id="8"/>
+      <w:bookmarkEnd w:id="9"/>
       <w:r>
         <w:rPr>
           <w:rFonts w:cs="Arial"/>
@@ -709,7 +1117,7 @@
         </w:rPr>
         <w:t xml:space="preserve"> do Documento</w:t>
       </w:r>
-      <w:bookmarkEnd w:id="9"/>
+      <w:bookmarkEnd w:id="10"/>
     </w:p>
     <w:p>
       <w:pPr>
@@ -732,6 +1140,7 @@
         </w:rPr>
         <w:t xml:space="preserve">O projeto consiste em viabilizar a comercialização de produtos através de uma loja virtual, em site web de e-commerce, onde serão disponibilizadas informações diversas da empresa </w:t>
       </w:r>
+      <w:proofErr w:type="spellStart"/>
       <w:r>
         <w:rPr>
           <w:rFonts w:ascii="Arial" w:hAnsi="Arial" w:cs="Arial"/>
@@ -741,6 +1150,7 @@
         </w:rPr>
         <w:t>Bla</w:t>
       </w:r>
+      <w:proofErr w:type="spellEnd"/>
       <w:r>
         <w:rPr>
           <w:rFonts w:ascii="Arial" w:hAnsi="Arial" w:cs="Arial"/>
@@ -748,7 +1158,7 @@
           <w:szCs w:val="24"/>
           <w:lang w:eastAsia="pt-BR"/>
         </w:rPr>
-        <w:t xml:space="preserve">, catálogos de produtos, descrição dos serviços, entre outros itens, em seção de acesso público e seção de acesso privado. A fim de suprir as necessidades do negócio, a loja virtual </w:t>
+        <w:t xml:space="preserve">, catálogos de produtos, entre outros itens, em seção de acesso público e seção de acesso privado. A fim de suprir as necessidades do negócio, a loja virtual </w:t>
       </w:r>
       <w:r>
         <w:rPr>
@@ -941,65 +1351,35 @@
           <w:szCs w:val="24"/>
           <w:lang w:eastAsia="pt-BR"/>
         </w:rPr>
-        <w:t>: listagem dos produtos, em categorias (seis, nessa versão inicial), para visualização pelos clientes. Cada produto possuirá uma foto pequena e seu nome. Caso deseje, o visitante poderá clicar sobre o mesmo e serão exibidos: uma foto grande, nome, descrição e preço (verifique item Preço dos Produtos, adiante)</w:t>
-      </w:r>
-    </w:p>
-    <w:p>
-      <w:pPr>
-        <w:pStyle w:val="Ttulo2"/>
-        <w:tabs>
-          <w:tab w:val="num" w:pos="567"/>
-          <w:tab w:val="num" w:pos="720"/>
-        </w:tabs>
-        <w:spacing w:line="240" w:lineRule="auto"/>
+        <w:t>: listagem dos produtos, em categorias (seis, nessa versão inicial), para visualização pelos clientes. Cada produto possuirá uma foto pequena e seu nome. Caso deseje, o visitante poderá clicar sobre o mesmo e serão exibidos: uma foto grande, nome, descrição e preço (verifique item Preço dos Produtos, adiante</w:t>
+      </w:r>
+      <w:proofErr w:type="gramStart"/>
+      <w:r>
+        <w:rPr>
+          <w:rFonts w:ascii="Arial" w:hAnsi="Arial" w:cs="Arial"/>
+          <w:sz w:val="24"/>
+          <w:szCs w:val="24"/>
+          <w:lang w:eastAsia="pt-BR"/>
+        </w:rPr>
+        <w:t>)</w:t>
+      </w:r>
+      <w:proofErr w:type="gramEnd"/>
+    </w:p>
+    <w:p>
+      <w:pPr>
+        <w:pStyle w:val="Ttulo1"/>
+        <w:jc w:val="both"/>
         <w:rPr>
           <w:rFonts w:cs="Arial"/>
-          <w:sz w:val="24"/>
-          <w:szCs w:val="24"/>
-          <w:lang w:eastAsia="pt-BR"/>
-        </w:rPr>
-      </w:pPr>
-      <w:bookmarkStart w:id="10" w:name="_Toc273384015"/>
+          <w:sz w:val="28"/>
+          <w:szCs w:val="28"/>
+        </w:rPr>
+      </w:pPr>
       <w:r>
         <w:rPr>
           <w:rFonts w:cs="Arial"/>
-          <w:sz w:val="24"/>
-          <w:szCs w:val="24"/>
-        </w:rPr>
-        <w:t>Definições, Termo, Acrônimos, e Abreviações.</w:t>
-      </w:r>
-      <w:bookmarkEnd w:id="10"/>
-    </w:p>
-    <w:p>
-      <w:pPr>
-        <w:ind w:left="708"/>
-        <w:rPr>
-          <w:rFonts w:ascii="Arial" w:hAnsi="Arial" w:cs="Arial"/>
-          <w:sz w:val="24"/>
-          <w:szCs w:val="24"/>
-        </w:rPr>
-      </w:pPr>
-      <w:r>
-        <w:rPr>
-          <w:rFonts w:ascii="Arial" w:hAnsi="Arial" w:cs="Arial"/>
-          <w:sz w:val="24"/>
-          <w:szCs w:val="24"/>
-        </w:rPr>
-        <w:t>Vide ao documento Canoinha – Glossário.</w:t>
-      </w:r>
-    </w:p>
-    <w:p>
-      <w:pPr>
-        <w:pStyle w:val="Ttulo1"/>
-        <w:rPr>
-          <w:rFonts w:cs="Arial"/>
-          <w:szCs w:val="24"/>
-        </w:rPr>
-      </w:pPr>
-      <w:r>
-        <w:rPr>
-          <w:rFonts w:cs="Arial"/>
-          <w:szCs w:val="24"/>
+          <w:sz w:val="28"/>
+          <w:szCs w:val="28"/>
         </w:rPr>
         <w:t>Escopo</w:t>
       </w:r>
@@ -1007,24 +1387,44 @@
     <w:p>
       <w:pPr>
         <w:ind w:firstLine="708"/>
-        <w:rPr>
-          <w:rFonts w:ascii="Arial" w:hAnsi="Arial" w:cs="Arial"/>
-          <w:sz w:val="24"/>
-          <w:szCs w:val="24"/>
-        </w:rPr>
-      </w:pPr>
-      <w:r>
-        <w:rPr>
-          <w:rFonts w:ascii="Arial" w:hAnsi="Arial" w:cs="Arial"/>
-          <w:sz w:val="24"/>
-          <w:szCs w:val="24"/>
-        </w:rPr>
-        <w:t>Essa área preocupa-se em determinar que trabalho e atividades são necessários e suficientes para concluir o projeto satisfatoriamente, a partir da definição e controle do que faz parte ou não do projeto. Foram realizados três processos: Iniciação, Planejamento do Escopo e Detalhamento do Escopo, que permitiram a construção das informações apresentadas nas subseções a seguir.</w:t>
+        <w:jc w:val="both"/>
+        <w:rPr>
+          <w:rFonts w:ascii="Arial" w:hAnsi="Arial" w:cs="Arial"/>
+          <w:sz w:val="24"/>
+          <w:szCs w:val="24"/>
+        </w:rPr>
+      </w:pPr>
+      <w:r>
+        <w:rPr>
+          <w:rFonts w:ascii="Arial" w:hAnsi="Arial" w:cs="Arial"/>
+          <w:sz w:val="24"/>
+          <w:szCs w:val="24"/>
+        </w:rPr>
+        <w:t xml:space="preserve">Essa área preocupa-se em determinar que trabalho e atividades </w:t>
+      </w:r>
+      <w:proofErr w:type="gramStart"/>
+      <w:r>
+        <w:rPr>
+          <w:rFonts w:ascii="Arial" w:hAnsi="Arial" w:cs="Arial"/>
+          <w:sz w:val="24"/>
+          <w:szCs w:val="24"/>
+        </w:rPr>
+        <w:t>são</w:t>
+      </w:r>
+      <w:proofErr w:type="gramEnd"/>
+      <w:r>
+        <w:rPr>
+          <w:rFonts w:ascii="Arial" w:hAnsi="Arial" w:cs="Arial"/>
+          <w:sz w:val="24"/>
+          <w:szCs w:val="24"/>
+        </w:rPr>
+        <w:t xml:space="preserve"> necessários e suficientes para concluir o projeto satisfatoriamente, a partir da definição e controle do que faz parte ou não do projeto. Foram realizados três processos: Iniciação, Planejamento do Escopo e Detalhamento do Escopo, que permitiram a construção das informações apresentadas nas subseções a seguir.</w:t>
       </w:r>
     </w:p>
     <w:p>
       <w:pPr>
         <w:ind w:firstLine="708"/>
+        <w:jc w:val="both"/>
         <w:rPr>
           <w:rFonts w:ascii="Arial" w:hAnsi="Arial" w:cs="Arial"/>
           <w:b/>
@@ -1054,6 +1454,7 @@
     <w:p>
       <w:pPr>
         <w:ind w:firstLine="708"/>
+        <w:jc w:val="both"/>
         <w:rPr>
           <w:rFonts w:ascii="Arial" w:hAnsi="Arial" w:cs="Arial"/>
           <w:sz w:val="24"/>
@@ -1082,23 +1483,43 @@
           <w:sz w:val="24"/>
           <w:szCs w:val="24"/>
         </w:rPr>
-        <w:t xml:space="preserve"> possa comercializar seus produtos através da Internet, é necessário um website, disponível para acesso através da World Wide Web. Para tal, o mesmo deve estar hospedado em um servidor, que deve garantir </w:t>
-      </w:r>
-      <w:r>
-        <w:rPr>
-          <w:rFonts w:ascii="Arial" w:hAnsi="Arial" w:cs="Arial"/>
-          <w:sz w:val="24"/>
-          <w:szCs w:val="24"/>
-        </w:rPr>
-        <w:t>s</w:t>
-      </w:r>
-      <w:r>
-        <w:rPr>
-          <w:rFonts w:ascii="Arial" w:hAnsi="Arial" w:cs="Arial"/>
-          <w:sz w:val="24"/>
-          <w:szCs w:val="24"/>
-        </w:rPr>
-        <w:t xml:space="preserve">egurança, confiabilidade e alta disponibilidade. </w:t>
+        <w:t xml:space="preserve"> possa comercializar seus produtos através da Internet, é necessário um website, disponível para acesso através </w:t>
+      </w:r>
+      <w:proofErr w:type="gramStart"/>
+      <w:r>
+        <w:rPr>
+          <w:rFonts w:ascii="Arial" w:hAnsi="Arial" w:cs="Arial"/>
+          <w:sz w:val="24"/>
+          <w:szCs w:val="24"/>
+        </w:rPr>
+        <w:t>da World</w:t>
+      </w:r>
+      <w:proofErr w:type="gramEnd"/>
+      <w:r>
+        <w:rPr>
+          <w:rFonts w:ascii="Arial" w:hAnsi="Arial" w:cs="Arial"/>
+          <w:sz w:val="24"/>
+          <w:szCs w:val="24"/>
+        </w:rPr>
+        <w:t xml:space="preserve"> </w:t>
+      </w:r>
+      <w:proofErr w:type="spellStart"/>
+      <w:r>
+        <w:rPr>
+          <w:rFonts w:ascii="Arial" w:hAnsi="Arial" w:cs="Arial"/>
+          <w:sz w:val="24"/>
+          <w:szCs w:val="24"/>
+        </w:rPr>
+        <w:t>Wide</w:t>
+      </w:r>
+      <w:proofErr w:type="spellEnd"/>
+      <w:r>
+        <w:rPr>
+          <w:rFonts w:ascii="Arial" w:hAnsi="Arial" w:cs="Arial"/>
+          <w:sz w:val="24"/>
+          <w:szCs w:val="24"/>
+        </w:rPr>
+        <w:t xml:space="preserve"> Web. Para tal, o mesmo deve estar hospedado em um servidor, que deve garantir segurança, confiabilidade e alta disponibilidade. </w:t>
       </w:r>
     </w:p>
     <w:p>
@@ -1118,7 +1539,122 @@
           <w:sz w:val="24"/>
           <w:szCs w:val="24"/>
         </w:rPr>
+        <w:t>2</w:t>
+      </w:r>
+      <w:r>
+        <w:rPr>
+          <w:rFonts w:ascii="Arial" w:hAnsi="Arial" w:cs="Arial"/>
+          <w:b/>
+          <w:sz w:val="24"/>
+          <w:szCs w:val="24"/>
+        </w:rPr>
+        <w:t xml:space="preserve">.1.1. Justificativa </w:t>
+      </w:r>
+    </w:p>
+    <w:p>
+      <w:pPr>
+        <w:ind w:firstLine="708"/>
+        <w:jc w:val="both"/>
+        <w:rPr>
+          <w:rFonts w:ascii="Arial" w:hAnsi="Arial" w:cs="Arial"/>
+          <w:sz w:val="24"/>
+          <w:szCs w:val="24"/>
+        </w:rPr>
+      </w:pPr>
+      <w:r>
+        <w:rPr>
+          <w:rFonts w:ascii="Arial" w:hAnsi="Arial" w:cs="Arial"/>
+          <w:sz w:val="24"/>
+          <w:szCs w:val="24"/>
+        </w:rPr>
         <w:lastRenderedPageBreak/>
+        <w:t xml:space="preserve">O projeto consiste em viabilizar a comercialização de produtos </w:t>
+      </w:r>
+      <w:r>
+        <w:rPr>
+          <w:rFonts w:ascii="Arial" w:hAnsi="Arial" w:cs="Arial"/>
+          <w:sz w:val="24"/>
+          <w:szCs w:val="24"/>
+        </w:rPr>
+        <w:tab/>
+      </w:r>
+      <w:r>
+        <w:rPr>
+          <w:rFonts w:ascii="Arial" w:hAnsi="Arial" w:cs="Arial"/>
+          <w:sz w:val="24"/>
+          <w:szCs w:val="24"/>
+        </w:rPr>
+        <w:t>pela Canoinha</w:t>
+      </w:r>
+      <w:r>
+        <w:rPr>
+          <w:rFonts w:ascii="Arial" w:hAnsi="Arial" w:cs="Arial"/>
+          <w:sz w:val="24"/>
+          <w:szCs w:val="24"/>
+        </w:rPr>
+        <w:t xml:space="preserve"> através de uma loja virtual, onde serão disponibilizadas informações diversas, catálogos de produtos, descrição dos serviços, entre outros itens, visando a expansão das atividades </w:t>
+      </w:r>
+      <w:proofErr w:type="gramStart"/>
+      <w:r>
+        <w:rPr>
+          <w:rFonts w:ascii="Arial" w:hAnsi="Arial" w:cs="Arial"/>
+          <w:sz w:val="24"/>
+          <w:szCs w:val="24"/>
+        </w:rPr>
+        <w:t>d</w:t>
+      </w:r>
+      <w:r>
+        <w:rPr>
+          <w:rFonts w:ascii="Arial" w:hAnsi="Arial" w:cs="Arial"/>
+          <w:sz w:val="24"/>
+          <w:szCs w:val="24"/>
+        </w:rPr>
+        <w:t>o</w:t>
+      </w:r>
+      <w:r>
+        <w:rPr>
+          <w:rFonts w:ascii="Arial" w:hAnsi="Arial" w:cs="Arial"/>
+          <w:sz w:val="24"/>
+          <w:szCs w:val="24"/>
+        </w:rPr>
+        <w:t xml:space="preserve"> </w:t>
+      </w:r>
+      <w:r>
+        <w:rPr>
+          <w:rFonts w:ascii="Arial" w:hAnsi="Arial" w:cs="Arial"/>
+          <w:sz w:val="24"/>
+          <w:szCs w:val="24"/>
+        </w:rPr>
+        <w:t>Canoinha</w:t>
+      </w:r>
+      <w:proofErr w:type="gramEnd"/>
+      <w:r>
+        <w:rPr>
+          <w:rFonts w:ascii="Arial" w:hAnsi="Arial" w:cs="Arial"/>
+          <w:sz w:val="24"/>
+          <w:szCs w:val="24"/>
+        </w:rPr>
+        <w:t xml:space="preserve"> no ambiente da Internet, de modo que a empresa possa atender a clientes em todas as partes do globo, aumento consideravelmente a sua área de atuação. </w:t>
+      </w:r>
+    </w:p>
+    <w:p>
+      <w:pPr>
+        <w:ind w:firstLine="708"/>
+        <w:jc w:val="both"/>
+        <w:rPr>
+          <w:rFonts w:ascii="Arial" w:hAnsi="Arial" w:cs="Arial"/>
+          <w:b/>
+          <w:sz w:val="24"/>
+          <w:szCs w:val="24"/>
+        </w:rPr>
+      </w:pPr>
+      <w:r>
+        <w:rPr>
+          <w:rFonts w:ascii="Arial" w:hAnsi="Arial" w:cs="Arial"/>
+          <w:b/>
+          <w:sz w:val="24"/>
+          <w:szCs w:val="24"/>
+        </w:rPr>
         <w:t>2</w:t>
       </w:r>
       <w:r>
@@ -1128,193 +1664,102 @@
           <w:sz w:val="24"/>
           <w:szCs w:val="24"/>
         </w:rPr>
-        <w:t xml:space="preserve">.1.1. Justificativa </w:t>
+        <w:t>.1.2. Detalhamento do produto</w:t>
       </w:r>
     </w:p>
     <w:p>
       <w:pPr>
         <w:ind w:firstLine="708"/>
-        <w:rPr>
-          <w:rFonts w:ascii="Arial" w:hAnsi="Arial" w:cs="Arial"/>
-          <w:sz w:val="24"/>
-          <w:szCs w:val="24"/>
-        </w:rPr>
-      </w:pPr>
-      <w:r>
-        <w:rPr>
-          <w:rFonts w:ascii="Arial" w:hAnsi="Arial" w:cs="Arial"/>
-          <w:sz w:val="24"/>
-          <w:szCs w:val="24"/>
-        </w:rPr>
-        <w:t>O projeto consiste em viabilizar a comercialização de produtos pel</w:t>
-      </w:r>
-      <w:r>
-        <w:rPr>
-          <w:rFonts w:ascii="Arial" w:hAnsi="Arial" w:cs="Arial"/>
-          <w:sz w:val="24"/>
-          <w:szCs w:val="24"/>
-        </w:rPr>
-        <w:t>o</w:t>
-      </w:r>
-      <w:r>
-        <w:rPr>
-          <w:rFonts w:ascii="Arial" w:hAnsi="Arial" w:cs="Arial"/>
-          <w:sz w:val="24"/>
-          <w:szCs w:val="24"/>
-        </w:rPr>
-        <w:t xml:space="preserve"> </w:t>
-      </w:r>
-      <w:r>
-        <w:rPr>
-          <w:rFonts w:ascii="Arial" w:hAnsi="Arial" w:cs="Arial"/>
-          <w:sz w:val="24"/>
-          <w:szCs w:val="24"/>
-        </w:rPr>
-        <w:t>Canoinha</w:t>
-      </w:r>
-      <w:r>
-        <w:rPr>
-          <w:rFonts w:ascii="Arial" w:hAnsi="Arial" w:cs="Arial"/>
-          <w:sz w:val="24"/>
-          <w:szCs w:val="24"/>
-        </w:rPr>
-        <w:t xml:space="preserve"> através de uma loja virtual, onde serão disponibilizadas informações diversas, catálogos de produtos, descrição dos serviços, entre outros itens, visando a expansão das atividades d</w:t>
-      </w:r>
-      <w:r>
-        <w:rPr>
-          <w:rFonts w:ascii="Arial" w:hAnsi="Arial" w:cs="Arial"/>
-          <w:sz w:val="24"/>
-          <w:szCs w:val="24"/>
-        </w:rPr>
-        <w:t>o</w:t>
-      </w:r>
-      <w:r>
-        <w:rPr>
-          <w:rFonts w:ascii="Arial" w:hAnsi="Arial" w:cs="Arial"/>
-          <w:sz w:val="24"/>
-          <w:szCs w:val="24"/>
-        </w:rPr>
-        <w:t xml:space="preserve"> </w:t>
-      </w:r>
-      <w:r>
-        <w:rPr>
-          <w:rFonts w:ascii="Arial" w:hAnsi="Arial" w:cs="Arial"/>
-          <w:sz w:val="24"/>
-          <w:szCs w:val="24"/>
-        </w:rPr>
-        <w:t>Canoinha</w:t>
-      </w:r>
-      <w:r>
-        <w:rPr>
-          <w:rFonts w:ascii="Arial" w:hAnsi="Arial" w:cs="Arial"/>
-          <w:sz w:val="24"/>
-          <w:szCs w:val="24"/>
-        </w:rPr>
-        <w:t xml:space="preserve"> no ambiente da Internet, de modo que a empresa possa atender a clientes em todas as partes do globo, aumento consideravelmente a sua área de atuação. </w:t>
+        <w:jc w:val="both"/>
+        <w:rPr>
+          <w:rFonts w:ascii="Arial" w:hAnsi="Arial" w:cs="Arial"/>
+          <w:sz w:val="24"/>
+          <w:szCs w:val="24"/>
+        </w:rPr>
+      </w:pPr>
+      <w:r>
+        <w:rPr>
+          <w:rFonts w:ascii="Arial" w:hAnsi="Arial" w:cs="Arial"/>
+          <w:sz w:val="24"/>
+          <w:szCs w:val="24"/>
+        </w:rPr>
+        <w:t>Esse projeto consiste em viabilizar completamente a operação de comércio eletrônico através do site, composto por um</w:t>
+      </w:r>
+      <w:r>
+        <w:rPr>
+          <w:rFonts w:ascii="Arial" w:hAnsi="Arial" w:cs="Arial"/>
+          <w:sz w:val="24"/>
+          <w:szCs w:val="24"/>
+        </w:rPr>
+        <w:t>a</w:t>
+      </w:r>
+      <w:r>
+        <w:rPr>
+          <w:rFonts w:ascii="Arial" w:hAnsi="Arial" w:cs="Arial"/>
+          <w:sz w:val="24"/>
+          <w:szCs w:val="24"/>
+        </w:rPr>
+        <w:t xml:space="preserve"> seção pública e outra privativa. </w:t>
       </w:r>
     </w:p>
     <w:p>
       <w:pPr>
         <w:ind w:firstLine="708"/>
-        <w:rPr>
-          <w:rFonts w:ascii="Arial" w:hAnsi="Arial" w:cs="Arial"/>
-          <w:b/>
-          <w:sz w:val="24"/>
-          <w:szCs w:val="24"/>
-        </w:rPr>
-      </w:pPr>
-      <w:r>
-        <w:rPr>
-          <w:rFonts w:ascii="Arial" w:hAnsi="Arial" w:cs="Arial"/>
-          <w:b/>
-          <w:sz w:val="24"/>
-          <w:szCs w:val="24"/>
-        </w:rPr>
-        <w:t>2</w:t>
-      </w:r>
-      <w:r>
-        <w:rPr>
-          <w:rFonts w:ascii="Arial" w:hAnsi="Arial" w:cs="Arial"/>
-          <w:b/>
-          <w:sz w:val="24"/>
-          <w:szCs w:val="24"/>
-        </w:rPr>
-        <w:t xml:space="preserve">.1.2. Detalhamento do produto e subproduto </w:t>
+        <w:jc w:val="both"/>
+        <w:rPr>
+          <w:rFonts w:ascii="Arial" w:hAnsi="Arial" w:cs="Arial"/>
+          <w:sz w:val="24"/>
+          <w:szCs w:val="24"/>
+        </w:rPr>
+      </w:pPr>
+      <w:r>
+        <w:rPr>
+          <w:rFonts w:ascii="Arial" w:hAnsi="Arial" w:cs="Arial"/>
+          <w:sz w:val="24"/>
+          <w:szCs w:val="24"/>
+        </w:rPr>
+        <w:t xml:space="preserve">A seção pública conterá informações institucionais, lista de produtos, possibilidade de registro de clientes e parceiros, dentre outras funcionalidades, apresentadas com mais detalhes na próxima seção. </w:t>
       </w:r>
     </w:p>
     <w:p>
       <w:pPr>
         <w:ind w:firstLine="708"/>
-        <w:rPr>
-          <w:rFonts w:ascii="Arial" w:hAnsi="Arial" w:cs="Arial"/>
-          <w:sz w:val="24"/>
-          <w:szCs w:val="24"/>
-        </w:rPr>
-      </w:pPr>
-      <w:r>
-        <w:rPr>
-          <w:rFonts w:ascii="Arial" w:hAnsi="Arial" w:cs="Arial"/>
-          <w:sz w:val="24"/>
-          <w:szCs w:val="24"/>
-        </w:rPr>
-        <w:t xml:space="preserve">Esse projeto consiste em viabilizar completamente a operação de comércio eletrônico através do site, composto por um seção pública e outra privativa. </w:t>
+        <w:jc w:val="both"/>
+        <w:rPr>
+          <w:rFonts w:ascii="Arial" w:hAnsi="Arial" w:cs="Arial"/>
+          <w:sz w:val="24"/>
+          <w:szCs w:val="24"/>
+        </w:rPr>
+      </w:pPr>
+      <w:r>
+        <w:rPr>
+          <w:rFonts w:ascii="Arial" w:hAnsi="Arial" w:cs="Arial"/>
+          <w:sz w:val="24"/>
+          <w:szCs w:val="24"/>
+        </w:rPr>
+        <w:t xml:space="preserve">A seção privada será composta por duas áreas para clientes e parceiros, contendo, dentre outras coisas, carrinho de compras, pagamento e seleção de produtos. Também fará parte da seção privada, a área do administrador, utilizada por usuários da </w:t>
+      </w:r>
+      <w:r>
+        <w:rPr>
+          <w:rFonts w:ascii="Arial" w:hAnsi="Arial" w:cs="Arial"/>
+          <w:sz w:val="24"/>
+          <w:szCs w:val="24"/>
+        </w:rPr>
+        <w:t xml:space="preserve">Canoinha </w:t>
+      </w:r>
+      <w:r>
+        <w:rPr>
+          <w:rFonts w:ascii="Arial" w:hAnsi="Arial" w:cs="Arial"/>
+          <w:sz w:val="24"/>
+          <w:szCs w:val="24"/>
+        </w:rPr>
+        <w:t xml:space="preserve">com o intuito de gerenciar produtos da loja virtual, compras efetuadas, clientes, parceiros, etc. </w:t>
       </w:r>
     </w:p>
     <w:p>
       <w:pPr>
         <w:ind w:firstLine="708"/>
-        <w:rPr>
-          <w:rFonts w:ascii="Arial" w:hAnsi="Arial" w:cs="Arial"/>
-          <w:sz w:val="24"/>
-          <w:szCs w:val="24"/>
-        </w:rPr>
-      </w:pPr>
-      <w:r>
-        <w:rPr>
-          <w:rFonts w:ascii="Arial" w:hAnsi="Arial" w:cs="Arial"/>
-          <w:sz w:val="24"/>
-          <w:szCs w:val="24"/>
-        </w:rPr>
-        <w:t xml:space="preserve">A seção pública conterá informações institucionais, lista de produtos, possibilidade de registro de clientes e parceiros, dentre outras funcionalidades, apresentadas com mais detalhes na próxima seção. </w:t>
-      </w:r>
-    </w:p>
-    <w:p>
-      <w:pPr>
-        <w:ind w:firstLine="708"/>
-        <w:rPr>
-          <w:rFonts w:ascii="Arial" w:hAnsi="Arial" w:cs="Arial"/>
-          <w:sz w:val="24"/>
-          <w:szCs w:val="24"/>
-        </w:rPr>
-      </w:pPr>
-      <w:r>
-        <w:rPr>
-          <w:rFonts w:ascii="Arial" w:hAnsi="Arial" w:cs="Arial"/>
-          <w:sz w:val="24"/>
-          <w:szCs w:val="24"/>
-        </w:rPr>
-        <w:t xml:space="preserve">A seção privada será composta por duas áreas para clientes e parceiros, contendo, dentre outras coisas, carrinho de compras, pagamento e seleção de produtos. Também fará parte da seção privada, a área do administrador, utilizada por usuários da </w:t>
-      </w:r>
-      <w:r>
-        <w:rPr>
-          <w:rFonts w:ascii="Arial" w:hAnsi="Arial" w:cs="Arial"/>
-          <w:sz w:val="24"/>
-          <w:szCs w:val="24"/>
-        </w:rPr>
-        <w:t xml:space="preserve">Canoinha </w:t>
-      </w:r>
-      <w:r>
-        <w:rPr>
-          <w:rFonts w:ascii="Arial" w:hAnsi="Arial" w:cs="Arial"/>
-          <w:sz w:val="24"/>
-          <w:szCs w:val="24"/>
-        </w:rPr>
-        <w:t xml:space="preserve">com o intuito de gerenciar produtos da loja virtual, compras efetuadas, clientes, parceiros, etc. </w:t>
-      </w:r>
-    </w:p>
-    <w:p>
-      <w:pPr>
-        <w:ind w:firstLine="708"/>
+        <w:jc w:val="both"/>
         <w:rPr>
           <w:rFonts w:ascii="Arial" w:hAnsi="Arial" w:cs="Arial"/>
           <w:sz w:val="24"/>
@@ -1337,6 +1782,7 @@
           <w:ilvl w:val="0"/>
           <w:numId w:val="3"/>
         </w:numPr>
+        <w:jc w:val="both"/>
         <w:rPr>
           <w:rFonts w:ascii="Arial" w:hAnsi="Arial" w:cs="Arial"/>
           <w:sz w:val="24"/>
@@ -1365,7 +1811,16 @@
           <w:sz w:val="24"/>
           <w:szCs w:val="24"/>
         </w:rPr>
-        <w:t>esteja implementad</w:t>
+        <w:t xml:space="preserve">esteja </w:t>
+      </w:r>
+      <w:proofErr w:type="gramStart"/>
+      <w:r>
+        <w:rPr>
+          <w:rFonts w:ascii="Arial" w:hAnsi="Arial" w:cs="Arial"/>
+          <w:sz w:val="24"/>
+          <w:szCs w:val="24"/>
+        </w:rPr>
+        <w:t>implementad</w:t>
       </w:r>
       <w:r>
         <w:rPr>
@@ -1375,6 +1830,7 @@
         </w:rPr>
         <w:t>o</w:t>
       </w:r>
+      <w:proofErr w:type="gramEnd"/>
       <w:r>
         <w:rPr>
           <w:rFonts w:ascii="Arial" w:hAnsi="Arial" w:cs="Arial"/>
@@ -1391,6 +1847,7 @@
           <w:ilvl w:val="0"/>
           <w:numId w:val="3"/>
         </w:numPr>
+        <w:jc w:val="both"/>
         <w:rPr>
           <w:rFonts w:ascii="Arial" w:hAnsi="Arial" w:cs="Arial"/>
           <w:sz w:val="24"/>
@@ -1421,6 +1878,7 @@
           <w:ilvl w:val="0"/>
           <w:numId w:val="3"/>
         </w:numPr>
+        <w:jc w:val="both"/>
         <w:rPr>
           <w:rFonts w:ascii="Arial" w:hAnsi="Arial" w:cs="Arial"/>
           <w:sz w:val="24"/>
@@ -1443,6 +1901,7 @@
           <w:ilvl w:val="0"/>
           <w:numId w:val="3"/>
         </w:numPr>
+        <w:jc w:val="both"/>
         <w:rPr>
           <w:rFonts w:ascii="Arial" w:hAnsi="Arial" w:cs="Arial"/>
           <w:sz w:val="24"/>
@@ -1461,6 +1920,7 @@
     <w:p>
       <w:pPr>
         <w:ind w:firstLine="708"/>
+        <w:jc w:val="both"/>
         <w:rPr>
           <w:rFonts w:ascii="Arial" w:hAnsi="Arial" w:cs="Arial"/>
           <w:b/>
@@ -1490,6 +1950,7 @@
     <w:p>
       <w:pPr>
         <w:ind w:firstLine="708"/>
+        <w:jc w:val="both"/>
         <w:rPr>
           <w:rFonts w:ascii="Arial" w:hAnsi="Arial" w:cs="Arial"/>
           <w:sz w:val="24"/>
@@ -1522,12 +1983,17 @@
           <w:tab w:val="num" w:pos="567"/>
         </w:tabs>
         <w:spacing w:before="480" w:line="240" w:lineRule="auto"/>
+        <w:rPr>
+          <w:sz w:val="28"/>
+          <w:szCs w:val="28"/>
+        </w:rPr>
       </w:pPr>
       <w:bookmarkStart w:id="11" w:name="_Toc273384020"/>
       <w:r>
         <w:rPr>
           <w:rFonts w:cs="Arial"/>
-          <w:szCs w:val="24"/>
+          <w:sz w:val="28"/>
+          <w:szCs w:val="28"/>
         </w:rPr>
         <w:lastRenderedPageBreak/>
         <w:t>DESCRIÇÃO DOS ENVOLVIDOS</w:t>
@@ -1578,7 +2044,7 @@
           <w:insideV w:val="single" w:sz="6" w:space="0" w:color="000000"/>
         </w:tblBorders>
         <w:tblLayout w:type="fixed"/>
-        <w:tblLook w:val="00BF" w:firstRow="1" w:lastRow="0" w:firstColumn="1" w:lastColumn="0" w:noHBand="0" w:noVBand="0"/>
+        <w:tblLook w:val="00A0" w:firstRow="1" w:lastRow="0" w:firstColumn="1" w:lastColumn="0" w:noHBand="0" w:noVBand="0"/>
       </w:tblPr>
       <w:tblGrid>
         <w:gridCol w:w="2011"/>
@@ -1777,6 +2243,7 @@
                 <w:szCs w:val="24"/>
               </w:rPr>
             </w:pPr>
+            <w:proofErr w:type="spellStart"/>
             <w:r>
               <w:rPr>
                 <w:rFonts w:ascii="Arial" w:hAnsi="Arial" w:cs="Arial"/>
@@ -1785,6 +2252,7 @@
               </w:rPr>
               <w:t>Stakeholder</w:t>
             </w:r>
+            <w:proofErr w:type="spellEnd"/>
           </w:p>
         </w:tc>
         <w:tc>
@@ -2139,14 +2607,16 @@
         <w:jc w:val="both"/>
         <w:rPr>
           <w:rFonts w:cs="Arial"/>
-          <w:szCs w:val="24"/>
+          <w:sz w:val="28"/>
+          <w:szCs w:val="28"/>
         </w:rPr>
       </w:pPr>
       <w:bookmarkStart w:id="13" w:name="_Toc273384028"/>
       <w:r>
         <w:rPr>
           <w:rFonts w:cs="Arial"/>
-          <w:szCs w:val="24"/>
+          <w:sz w:val="28"/>
+          <w:szCs w:val="28"/>
         </w:rPr>
         <w:t>VISÃO GERAL DO PRODUTO</w:t>
       </w:r>
@@ -2196,23 +2666,25 @@
           <w:sz w:val="24"/>
           <w:szCs w:val="24"/>
         </w:rPr>
-        <w:t>Após a i</w:t>
-      </w:r>
-      <w:r>
-        <w:rPr>
-          <w:rFonts w:ascii="Arial" w:hAnsi="Arial" w:cs="Arial"/>
-          <w:sz w:val="24"/>
-          <w:szCs w:val="24"/>
-        </w:rPr>
-        <w:t xml:space="preserve">mplantação do software será possível </w:t>
-      </w:r>
-      <w:r>
-        <w:rPr>
-          <w:rFonts w:ascii="Arial" w:hAnsi="Arial" w:cs="Arial"/>
-          <w:sz w:val="24"/>
-          <w:szCs w:val="24"/>
-        </w:rPr>
-        <w:t>fazer vendas On-line com total segurança e transparência, trazendo assim, um aumento nas vendas e consequentemente o faturamento da empresa Bla.</w:t>
+        <w:t xml:space="preserve">Após a implantação do software será possível fazer vendas On-line com total segurança e transparência, trazendo assim, um aumento nas vendas e consequentemente o faturamento da empresa </w:t>
+      </w:r>
+      <w:proofErr w:type="spellStart"/>
+      <w:r>
+        <w:rPr>
+          <w:rFonts w:ascii="Arial" w:hAnsi="Arial" w:cs="Arial"/>
+          <w:sz w:val="24"/>
+          <w:szCs w:val="24"/>
+        </w:rPr>
+        <w:t>Bla</w:t>
+      </w:r>
+      <w:proofErr w:type="spellEnd"/>
+      <w:r>
+        <w:rPr>
+          <w:rFonts w:ascii="Arial" w:hAnsi="Arial" w:cs="Arial"/>
+          <w:sz w:val="24"/>
+          <w:szCs w:val="24"/>
+        </w:rPr>
+        <w:t>.</w:t>
       </w:r>
     </w:p>
     <w:p>
@@ -2324,6 +2796,7 @@
         </w:rPr>
         <w:t xml:space="preserve">- Web Browser: Internet Explore </w:t>
       </w:r>
+      <w:proofErr w:type="gramStart"/>
       <w:r>
         <w:rPr>
           <w:rFonts w:ascii="Arial" w:hAnsi="Arial" w:cs="Arial"/>
@@ -2331,8 +2804,9 @@
           <w:szCs w:val="24"/>
           <w:lang w:eastAsia="pt-BR"/>
         </w:rPr>
-        <w:t xml:space="preserve">7 ou superior </w:t>
-      </w:r>
+        <w:t>7</w:t>
+      </w:r>
+      <w:proofErr w:type="gramEnd"/>
       <w:r>
         <w:rPr>
           <w:rFonts w:ascii="Arial" w:hAnsi="Arial" w:cs="Arial"/>
@@ -2340,7 +2814,36 @@
           <w:szCs w:val="24"/>
           <w:lang w:eastAsia="pt-BR"/>
         </w:rPr>
-        <w:t>ou Mozila Firefox 3.6</w:t>
+        <w:t xml:space="preserve"> ou superior </w:t>
+      </w:r>
+      <w:r>
+        <w:rPr>
+          <w:rFonts w:ascii="Arial" w:hAnsi="Arial" w:cs="Arial"/>
+          <w:sz w:val="24"/>
+          <w:szCs w:val="24"/>
+          <w:lang w:eastAsia="pt-BR"/>
+        </w:rPr>
+        <w:t xml:space="preserve">ou </w:t>
+      </w:r>
+      <w:proofErr w:type="spellStart"/>
+      <w:r>
+        <w:rPr>
+          <w:rFonts w:ascii="Arial" w:hAnsi="Arial" w:cs="Arial"/>
+          <w:sz w:val="24"/>
+          <w:szCs w:val="24"/>
+          <w:lang w:eastAsia="pt-BR"/>
+        </w:rPr>
+        <w:t>Mozila</w:t>
+      </w:r>
+      <w:proofErr w:type="spellEnd"/>
+      <w:r>
+        <w:rPr>
+          <w:rFonts w:ascii="Arial" w:hAnsi="Arial" w:cs="Arial"/>
+          <w:sz w:val="24"/>
+          <w:szCs w:val="24"/>
+          <w:lang w:eastAsia="pt-BR"/>
+        </w:rPr>
+        <w:t xml:space="preserve"> Firefox 3.6</w:t>
       </w:r>
       <w:r>
         <w:rPr>
@@ -2497,6 +3000,7 @@
         </w:rPr>
         <w:t xml:space="preserve">: </w:t>
       </w:r>
+      <w:proofErr w:type="spellStart"/>
       <w:r>
         <w:rPr>
           <w:rFonts w:ascii="Arial" w:hAnsi="Arial" w:cs="Arial"/>
@@ -2504,10 +3008,9 @@
           <w:szCs w:val="24"/>
           <w:lang w:eastAsia="pt-BR"/>
         </w:rPr>
-        <w:t xml:space="preserve">Servlet com </w:t>
-      </w:r>
-      <w:bookmarkStart w:id="28" w:name="_GoBack"/>
-      <w:bookmarkEnd w:id="28"/>
+        <w:t>Servlet</w:t>
+      </w:r>
+      <w:proofErr w:type="spellEnd"/>
       <w:r>
         <w:rPr>
           <w:rFonts w:ascii="Arial" w:hAnsi="Arial" w:cs="Arial"/>
@@ -2515,14 +3018,35 @@
           <w:szCs w:val="24"/>
           <w:lang w:eastAsia="pt-BR"/>
         </w:rPr>
-        <w:t>TomCat 1.6 ou superior</w:t>
+        <w:t xml:space="preserve"> com </w:t>
+      </w:r>
+      <w:proofErr w:type="spellStart"/>
+      <w:proofErr w:type="gramStart"/>
+      <w:r>
+        <w:rPr>
+          <w:rFonts w:ascii="Arial" w:hAnsi="Arial" w:cs="Arial"/>
+          <w:sz w:val="24"/>
+          <w:szCs w:val="24"/>
+          <w:lang w:eastAsia="pt-BR"/>
+        </w:rPr>
+        <w:t>TomCat</w:t>
+      </w:r>
+      <w:proofErr w:type="spellEnd"/>
+      <w:proofErr w:type="gramEnd"/>
+      <w:r>
+        <w:rPr>
+          <w:rFonts w:ascii="Arial" w:hAnsi="Arial" w:cs="Arial"/>
+          <w:sz w:val="24"/>
+          <w:szCs w:val="24"/>
+          <w:lang w:eastAsia="pt-BR"/>
+        </w:rPr>
+        <w:t xml:space="preserve"> 1.6 ou superior</w:t>
       </w:r>
     </w:p>
     <w:p>
       <w:pPr>
         <w:pStyle w:val="Corpodetexto"/>
         <w:spacing w:line="240" w:lineRule="auto"/>
-        <w:ind w:firstLine="720"/>
         <w:jc w:val="both"/>
         <w:rPr>
           <w:rFonts w:ascii="Arial" w:hAnsi="Arial" w:cs="Arial"/>
@@ -2531,6 +3055,75 @@
           <w:lang w:eastAsia="pt-BR"/>
         </w:rPr>
       </w:pPr>
+    </w:p>
+    <w:p>
+      <w:pPr>
+        <w:pStyle w:val="Ttulo1"/>
+        <w:tabs>
+          <w:tab w:val="num" w:pos="567"/>
+        </w:tabs>
+        <w:spacing w:before="480" w:line="240" w:lineRule="auto"/>
+        <w:jc w:val="both"/>
+        <w:rPr>
+          <w:rFonts w:cs="Arial"/>
+          <w:sz w:val="28"/>
+          <w:szCs w:val="28"/>
+        </w:rPr>
+      </w:pPr>
+      <w:r>
+        <w:rPr>
+          <w:rFonts w:cs="Arial"/>
+          <w:sz w:val="28"/>
+          <w:szCs w:val="28"/>
+        </w:rPr>
+        <w:lastRenderedPageBreak/>
+        <w:t xml:space="preserve">Conclusão </w:t>
+      </w:r>
+    </w:p>
+    <w:p>
+      <w:pPr>
+        <w:pStyle w:val="Corpodetexto"/>
+        <w:spacing w:line="240" w:lineRule="auto"/>
+        <w:ind w:firstLine="708"/>
+        <w:jc w:val="both"/>
+        <w:rPr>
+          <w:rFonts w:ascii="Arial" w:hAnsi="Arial" w:cs="Arial"/>
+          <w:sz w:val="24"/>
+          <w:szCs w:val="24"/>
+          <w:lang w:eastAsia="pt-BR"/>
+        </w:rPr>
+      </w:pPr>
+      <w:r>
+        <w:rPr>
+          <w:rFonts w:ascii="Arial" w:hAnsi="Arial" w:cs="Arial"/>
+          <w:sz w:val="24"/>
+          <w:szCs w:val="24"/>
+          <w:lang w:eastAsia="pt-BR"/>
+        </w:rPr>
+        <w:t xml:space="preserve">Seguir um processo metódico para planejar um projeto, através do desenvolvimento de vários documentos, relacionados a diversas áreas da gerência, mostrou-se muito útil. </w:t>
+      </w:r>
+    </w:p>
+    <w:p>
+      <w:pPr>
+        <w:pStyle w:val="Corpodetexto"/>
+        <w:spacing w:line="240" w:lineRule="auto"/>
+        <w:jc w:val="both"/>
+        <w:rPr>
+          <w:rFonts w:ascii="Arial" w:hAnsi="Arial" w:cs="Arial"/>
+          <w:sz w:val="24"/>
+          <w:szCs w:val="24"/>
+          <w:lang w:eastAsia="pt-BR"/>
+        </w:rPr>
+      </w:pPr>
+      <w:r>
+        <w:rPr>
+          <w:rFonts w:ascii="Arial" w:hAnsi="Arial" w:cs="Arial"/>
+          <w:sz w:val="24"/>
+          <w:szCs w:val="24"/>
+          <w:lang w:eastAsia="pt-BR"/>
+        </w:rPr>
+        <w:t>Para a obtenção de bons documentos, são analisados em profundidade vários aspectos, muitos dos quais costumam ter sua importância ignorada. Além disso, os artefatos gerados são ótimas referências para acompanhamento posterior do projeto, permitindo análise do estágio em que o mesmo se encontra, possibilitando mudanças, de acordo com as circunstâncias que surgem e definindo critérios para uma conclusão satisfatória.</w:t>
+      </w:r>
     </w:p>
     <w:sectPr>
       <w:pgSz w:w="11906" w:h="16838"/>
@@ -2649,6 +3242,291 @@
     </w:lvl>
   </w:abstractNum>
   <w:abstractNum w:abstractNumId="1">
+    <w:nsid w:val="03F56D93"/>
+    <w:multiLevelType w:val="hybridMultilevel"/>
+    <w:tmpl w:val="E0A0F0BA"/>
+    <w:lvl w:ilvl="0" w:tplc="0416000F">
+      <w:start w:val="1"/>
+      <w:numFmt w:val="decimal"/>
+      <w:lvlText w:val="%1."/>
+      <w:lvlJc w:val="left"/>
+      <w:pPr>
+        <w:ind w:left="720" w:hanging="360"/>
+      </w:pPr>
+    </w:lvl>
+    <w:lvl w:ilvl="1" w:tplc="04160019">
+      <w:start w:val="1"/>
+      <w:numFmt w:val="lowerLetter"/>
+      <w:lvlText w:val="%2."/>
+      <w:lvlJc w:val="left"/>
+      <w:pPr>
+        <w:ind w:left="1440" w:hanging="360"/>
+      </w:pPr>
+    </w:lvl>
+    <w:lvl w:ilvl="2" w:tplc="0416001B" w:tentative="1">
+      <w:start w:val="1"/>
+      <w:numFmt w:val="lowerRoman"/>
+      <w:lvlText w:val="%3."/>
+      <w:lvlJc w:val="right"/>
+      <w:pPr>
+        <w:ind w:left="2160" w:hanging="180"/>
+      </w:pPr>
+    </w:lvl>
+    <w:lvl w:ilvl="3" w:tplc="0416000F" w:tentative="1">
+      <w:start w:val="1"/>
+      <w:numFmt w:val="decimal"/>
+      <w:lvlText w:val="%4."/>
+      <w:lvlJc w:val="left"/>
+      <w:pPr>
+        <w:ind w:left="2880" w:hanging="360"/>
+      </w:pPr>
+    </w:lvl>
+    <w:lvl w:ilvl="4" w:tplc="04160019" w:tentative="1">
+      <w:start w:val="1"/>
+      <w:numFmt w:val="lowerLetter"/>
+      <w:lvlText w:val="%5."/>
+      <w:lvlJc w:val="left"/>
+      <w:pPr>
+        <w:ind w:left="3600" w:hanging="360"/>
+      </w:pPr>
+    </w:lvl>
+    <w:lvl w:ilvl="5" w:tplc="0416001B" w:tentative="1">
+      <w:start w:val="1"/>
+      <w:numFmt w:val="lowerRoman"/>
+      <w:lvlText w:val="%6."/>
+      <w:lvlJc w:val="right"/>
+      <w:pPr>
+        <w:ind w:left="4320" w:hanging="180"/>
+      </w:pPr>
+    </w:lvl>
+    <w:lvl w:ilvl="6" w:tplc="0416000F" w:tentative="1">
+      <w:start w:val="1"/>
+      <w:numFmt w:val="decimal"/>
+      <w:lvlText w:val="%7."/>
+      <w:lvlJc w:val="left"/>
+      <w:pPr>
+        <w:ind w:left="5040" w:hanging="360"/>
+      </w:pPr>
+    </w:lvl>
+    <w:lvl w:ilvl="7" w:tplc="04160019" w:tentative="1">
+      <w:start w:val="1"/>
+      <w:numFmt w:val="lowerLetter"/>
+      <w:lvlText w:val="%8."/>
+      <w:lvlJc w:val="left"/>
+      <w:pPr>
+        <w:ind w:left="5760" w:hanging="360"/>
+      </w:pPr>
+    </w:lvl>
+    <w:lvl w:ilvl="8" w:tplc="0416001B" w:tentative="1">
+      <w:start w:val="1"/>
+      <w:numFmt w:val="lowerRoman"/>
+      <w:lvlText w:val="%9."/>
+      <w:lvlJc w:val="right"/>
+      <w:pPr>
+        <w:ind w:left="6480" w:hanging="180"/>
+      </w:pPr>
+    </w:lvl>
+  </w:abstractNum>
+  <w:abstractNum w:abstractNumId="2">
+    <w:nsid w:val="27A0687E"/>
+    <w:multiLevelType w:val="multilevel"/>
+    <w:tmpl w:val="04160025"/>
+    <w:lvl w:ilvl="0">
+      <w:start w:val="1"/>
+      <w:numFmt w:val="decimal"/>
+      <w:lvlText w:val="%1"/>
+      <w:lvlJc w:val="left"/>
+      <w:pPr>
+        <w:ind w:left="432" w:hanging="432"/>
+      </w:pPr>
+    </w:lvl>
+    <w:lvl w:ilvl="1">
+      <w:start w:val="1"/>
+      <w:numFmt w:val="decimal"/>
+      <w:lvlText w:val="%1.%2"/>
+      <w:lvlJc w:val="left"/>
+      <w:pPr>
+        <w:ind w:left="576" w:hanging="576"/>
+      </w:pPr>
+    </w:lvl>
+    <w:lvl w:ilvl="2">
+      <w:start w:val="1"/>
+      <w:numFmt w:val="decimal"/>
+      <w:lvlText w:val="%1.%2.%3"/>
+      <w:lvlJc w:val="left"/>
+      <w:pPr>
+        <w:ind w:left="720" w:hanging="720"/>
+      </w:pPr>
+    </w:lvl>
+    <w:lvl w:ilvl="3">
+      <w:start w:val="1"/>
+      <w:numFmt w:val="decimal"/>
+      <w:lvlText w:val="%1.%2.%3.%4"/>
+      <w:lvlJc w:val="left"/>
+      <w:pPr>
+        <w:ind w:left="864" w:hanging="864"/>
+      </w:pPr>
+    </w:lvl>
+    <w:lvl w:ilvl="4">
+      <w:start w:val="1"/>
+      <w:numFmt w:val="decimal"/>
+      <w:lvlText w:val="%1.%2.%3.%4.%5"/>
+      <w:lvlJc w:val="left"/>
+      <w:pPr>
+        <w:ind w:left="1008" w:hanging="1008"/>
+      </w:pPr>
+    </w:lvl>
+    <w:lvl w:ilvl="5">
+      <w:start w:val="1"/>
+      <w:numFmt w:val="decimal"/>
+      <w:lvlText w:val="%1.%2.%3.%4.%5.%6"/>
+      <w:lvlJc w:val="left"/>
+      <w:pPr>
+        <w:ind w:left="1152" w:hanging="1152"/>
+      </w:pPr>
+    </w:lvl>
+    <w:lvl w:ilvl="6">
+      <w:start w:val="1"/>
+      <w:numFmt w:val="decimal"/>
+      <w:lvlText w:val="%1.%2.%3.%4.%5.%6.%7"/>
+      <w:lvlJc w:val="left"/>
+      <w:pPr>
+        <w:ind w:left="1296" w:hanging="1296"/>
+      </w:pPr>
+    </w:lvl>
+    <w:lvl w:ilvl="7">
+      <w:start w:val="1"/>
+      <w:numFmt w:val="decimal"/>
+      <w:lvlText w:val="%1.%2.%3.%4.%5.%6.%7.%8"/>
+      <w:lvlJc w:val="left"/>
+      <w:pPr>
+        <w:ind w:left="1440" w:hanging="1440"/>
+      </w:pPr>
+    </w:lvl>
+    <w:lvl w:ilvl="8">
+      <w:start w:val="1"/>
+      <w:numFmt w:val="decimal"/>
+      <w:lvlText w:val="%1.%2.%3.%4.%5.%6.%7.%8.%9"/>
+      <w:lvlJc w:val="left"/>
+      <w:pPr>
+        <w:ind w:left="1584" w:hanging="1584"/>
+      </w:pPr>
+    </w:lvl>
+  </w:abstractNum>
+  <w:abstractNum w:abstractNumId="3">
+    <w:nsid w:val="56235411"/>
+    <w:multiLevelType w:val="multilevel"/>
+    <w:tmpl w:val="E8D84FBE"/>
+    <w:lvl w:ilvl="0">
+      <w:start w:val="5"/>
+      <w:numFmt w:val="decimal"/>
+      <w:lvlText w:val="%1"/>
+      <w:lvlJc w:val="left"/>
+      <w:pPr>
+        <w:ind w:left="432" w:hanging="432"/>
+      </w:pPr>
+      <w:rPr>
+        <w:rFonts w:hint="default"/>
+      </w:rPr>
+    </w:lvl>
+    <w:lvl w:ilvl="1">
+      <w:start w:val="1"/>
+      <w:numFmt w:val="decimal"/>
+      <w:lvlText w:val="%1.%2"/>
+      <w:lvlJc w:val="left"/>
+      <w:pPr>
+        <w:ind w:left="576" w:hanging="576"/>
+      </w:pPr>
+      <w:rPr>
+        <w:rFonts w:hint="default"/>
+      </w:rPr>
+    </w:lvl>
+    <w:lvl w:ilvl="2">
+      <w:start w:val="1"/>
+      <w:numFmt w:val="decimal"/>
+      <w:lvlText w:val="%1.%2.%3"/>
+      <w:lvlJc w:val="left"/>
+      <w:pPr>
+        <w:ind w:left="720" w:hanging="720"/>
+      </w:pPr>
+      <w:rPr>
+        <w:rFonts w:hint="default"/>
+      </w:rPr>
+    </w:lvl>
+    <w:lvl w:ilvl="3">
+      <w:start w:val="1"/>
+      <w:numFmt w:val="decimal"/>
+      <w:lvlText w:val="%1.%2.%3.%4"/>
+      <w:lvlJc w:val="left"/>
+      <w:pPr>
+        <w:ind w:left="864" w:hanging="864"/>
+      </w:pPr>
+      <w:rPr>
+        <w:rFonts w:hint="default"/>
+      </w:rPr>
+    </w:lvl>
+    <w:lvl w:ilvl="4">
+      <w:start w:val="1"/>
+      <w:numFmt w:val="decimal"/>
+      <w:lvlText w:val="%1.%2.%3.%4.%5"/>
+      <w:lvlJc w:val="left"/>
+      <w:pPr>
+        <w:ind w:left="1008" w:hanging="1008"/>
+      </w:pPr>
+      <w:rPr>
+        <w:rFonts w:hint="default"/>
+      </w:rPr>
+    </w:lvl>
+    <w:lvl w:ilvl="5">
+      <w:start w:val="1"/>
+      <w:numFmt w:val="decimal"/>
+      <w:lvlText w:val="%1.%2.%3.%4.%5.%6"/>
+      <w:lvlJc w:val="left"/>
+      <w:pPr>
+        <w:ind w:left="1152" w:hanging="1152"/>
+      </w:pPr>
+      <w:rPr>
+        <w:rFonts w:hint="default"/>
+      </w:rPr>
+    </w:lvl>
+    <w:lvl w:ilvl="6">
+      <w:start w:val="1"/>
+      <w:numFmt w:val="decimal"/>
+      <w:lvlText w:val="%1.%2.%3.%4.%5.%6.%7"/>
+      <w:lvlJc w:val="left"/>
+      <w:pPr>
+        <w:ind w:left="1296" w:hanging="1296"/>
+      </w:pPr>
+      <w:rPr>
+        <w:rFonts w:hint="default"/>
+      </w:rPr>
+    </w:lvl>
+    <w:lvl w:ilvl="7">
+      <w:start w:val="1"/>
+      <w:numFmt w:val="decimal"/>
+      <w:lvlText w:val="%1.%2.%3.%4.%5.%6.%7.%8"/>
+      <w:lvlJc w:val="left"/>
+      <w:pPr>
+        <w:ind w:left="1440" w:hanging="1440"/>
+      </w:pPr>
+      <w:rPr>
+        <w:rFonts w:hint="default"/>
+      </w:rPr>
+    </w:lvl>
+    <w:lvl w:ilvl="8">
+      <w:start w:val="1"/>
+      <w:numFmt w:val="decimal"/>
+      <w:lvlText w:val="%1.%2.%3.%4.%5.%6.%7.%8.%9"/>
+      <w:lvlJc w:val="left"/>
+      <w:pPr>
+        <w:ind w:left="1584" w:hanging="1584"/>
+      </w:pPr>
+      <w:rPr>
+        <w:rFonts w:hint="default"/>
+      </w:rPr>
+    </w:lvl>
+  </w:abstractNum>
+  <w:abstractNum w:abstractNumId="4">
     <w:nsid w:val="57743FA8"/>
     <w:multiLevelType w:val="hybridMultilevel"/>
     <w:tmpl w:val="81EE28C8"/>
@@ -2761,7 +3639,351 @@
       </w:rPr>
     </w:lvl>
   </w:abstractNum>
-  <w:abstractNum w:abstractNumId="2">
+  <w:abstractNum w:abstractNumId="5">
+    <w:nsid w:val="5F5B6229"/>
+    <w:multiLevelType w:val="multilevel"/>
+    <w:tmpl w:val="04160025"/>
+    <w:lvl w:ilvl="0">
+      <w:start w:val="1"/>
+      <w:numFmt w:val="decimal"/>
+      <w:lvlText w:val="%1"/>
+      <w:lvlJc w:val="left"/>
+      <w:pPr>
+        <w:ind w:left="432" w:hanging="432"/>
+      </w:pPr>
+    </w:lvl>
+    <w:lvl w:ilvl="1">
+      <w:start w:val="1"/>
+      <w:numFmt w:val="decimal"/>
+      <w:lvlText w:val="%1.%2"/>
+      <w:lvlJc w:val="left"/>
+      <w:pPr>
+        <w:ind w:left="576" w:hanging="576"/>
+      </w:pPr>
+    </w:lvl>
+    <w:lvl w:ilvl="2">
+      <w:start w:val="1"/>
+      <w:numFmt w:val="decimal"/>
+      <w:lvlText w:val="%1.%2.%3"/>
+      <w:lvlJc w:val="left"/>
+      <w:pPr>
+        <w:ind w:left="720" w:hanging="720"/>
+      </w:pPr>
+    </w:lvl>
+    <w:lvl w:ilvl="3">
+      <w:start w:val="1"/>
+      <w:numFmt w:val="decimal"/>
+      <w:lvlText w:val="%1.%2.%3.%4"/>
+      <w:lvlJc w:val="left"/>
+      <w:pPr>
+        <w:ind w:left="864" w:hanging="864"/>
+      </w:pPr>
+    </w:lvl>
+    <w:lvl w:ilvl="4">
+      <w:start w:val="1"/>
+      <w:numFmt w:val="decimal"/>
+      <w:lvlText w:val="%1.%2.%3.%4.%5"/>
+      <w:lvlJc w:val="left"/>
+      <w:pPr>
+        <w:ind w:left="1008" w:hanging="1008"/>
+      </w:pPr>
+    </w:lvl>
+    <w:lvl w:ilvl="5">
+      <w:start w:val="1"/>
+      <w:numFmt w:val="decimal"/>
+      <w:lvlText w:val="%1.%2.%3.%4.%5.%6"/>
+      <w:lvlJc w:val="left"/>
+      <w:pPr>
+        <w:ind w:left="1152" w:hanging="1152"/>
+      </w:pPr>
+    </w:lvl>
+    <w:lvl w:ilvl="6">
+      <w:start w:val="1"/>
+      <w:numFmt w:val="decimal"/>
+      <w:lvlText w:val="%1.%2.%3.%4.%5.%6.%7"/>
+      <w:lvlJc w:val="left"/>
+      <w:pPr>
+        <w:ind w:left="1296" w:hanging="1296"/>
+      </w:pPr>
+    </w:lvl>
+    <w:lvl w:ilvl="7">
+      <w:start w:val="1"/>
+      <w:numFmt w:val="decimal"/>
+      <w:lvlText w:val="%1.%2.%3.%4.%5.%6.%7.%8"/>
+      <w:lvlJc w:val="left"/>
+      <w:pPr>
+        <w:ind w:left="1440" w:hanging="1440"/>
+      </w:pPr>
+    </w:lvl>
+    <w:lvl w:ilvl="8">
+      <w:start w:val="1"/>
+      <w:numFmt w:val="decimal"/>
+      <w:lvlText w:val="%1.%2.%3.%4.%5.%6.%7.%8.%9"/>
+      <w:lvlJc w:val="left"/>
+      <w:pPr>
+        <w:ind w:left="1584" w:hanging="1584"/>
+      </w:pPr>
+    </w:lvl>
+  </w:abstractNum>
+  <w:abstractNum w:abstractNumId="6">
+    <w:nsid w:val="62D729C5"/>
+    <w:multiLevelType w:val="multilevel"/>
+    <w:tmpl w:val="04160025"/>
+    <w:lvl w:ilvl="0">
+      <w:start w:val="1"/>
+      <w:numFmt w:val="decimal"/>
+      <w:lvlText w:val="%1"/>
+      <w:lvlJc w:val="left"/>
+      <w:pPr>
+        <w:ind w:left="432" w:hanging="432"/>
+      </w:pPr>
+    </w:lvl>
+    <w:lvl w:ilvl="1">
+      <w:start w:val="1"/>
+      <w:numFmt w:val="decimal"/>
+      <w:lvlText w:val="%1.%2"/>
+      <w:lvlJc w:val="left"/>
+      <w:pPr>
+        <w:ind w:left="576" w:hanging="576"/>
+      </w:pPr>
+    </w:lvl>
+    <w:lvl w:ilvl="2">
+      <w:start w:val="1"/>
+      <w:numFmt w:val="decimal"/>
+      <w:lvlText w:val="%1.%2.%3"/>
+      <w:lvlJc w:val="left"/>
+      <w:pPr>
+        <w:ind w:left="720" w:hanging="720"/>
+      </w:pPr>
+    </w:lvl>
+    <w:lvl w:ilvl="3">
+      <w:start w:val="1"/>
+      <w:numFmt w:val="decimal"/>
+      <w:lvlText w:val="%1.%2.%3.%4"/>
+      <w:lvlJc w:val="left"/>
+      <w:pPr>
+        <w:ind w:left="864" w:hanging="864"/>
+      </w:pPr>
+    </w:lvl>
+    <w:lvl w:ilvl="4">
+      <w:start w:val="1"/>
+      <w:numFmt w:val="decimal"/>
+      <w:lvlText w:val="%1.%2.%3.%4.%5"/>
+      <w:lvlJc w:val="left"/>
+      <w:pPr>
+        <w:ind w:left="1008" w:hanging="1008"/>
+      </w:pPr>
+    </w:lvl>
+    <w:lvl w:ilvl="5">
+      <w:start w:val="1"/>
+      <w:numFmt w:val="decimal"/>
+      <w:lvlText w:val="%1.%2.%3.%4.%5.%6"/>
+      <w:lvlJc w:val="left"/>
+      <w:pPr>
+        <w:ind w:left="1152" w:hanging="1152"/>
+      </w:pPr>
+    </w:lvl>
+    <w:lvl w:ilvl="6">
+      <w:start w:val="1"/>
+      <w:numFmt w:val="decimal"/>
+      <w:lvlText w:val="%1.%2.%3.%4.%5.%6.%7"/>
+      <w:lvlJc w:val="left"/>
+      <w:pPr>
+        <w:ind w:left="1296" w:hanging="1296"/>
+      </w:pPr>
+    </w:lvl>
+    <w:lvl w:ilvl="7">
+      <w:start w:val="1"/>
+      <w:numFmt w:val="decimal"/>
+      <w:lvlText w:val="%1.%2.%3.%4.%5.%6.%7.%8"/>
+      <w:lvlJc w:val="left"/>
+      <w:pPr>
+        <w:ind w:left="1440" w:hanging="1440"/>
+      </w:pPr>
+    </w:lvl>
+    <w:lvl w:ilvl="8">
+      <w:start w:val="1"/>
+      <w:numFmt w:val="decimal"/>
+      <w:lvlText w:val="%1.%2.%3.%4.%5.%6.%7.%8.%9"/>
+      <w:lvlJc w:val="left"/>
+      <w:pPr>
+        <w:ind w:left="1584" w:hanging="1584"/>
+      </w:pPr>
+    </w:lvl>
+  </w:abstractNum>
+  <w:abstractNum w:abstractNumId="7">
+    <w:nsid w:val="6A6C1086"/>
+    <w:multiLevelType w:val="multilevel"/>
+    <w:tmpl w:val="04160025"/>
+    <w:lvl w:ilvl="0">
+      <w:start w:val="1"/>
+      <w:numFmt w:val="decimal"/>
+      <w:lvlText w:val="%1"/>
+      <w:lvlJc w:val="left"/>
+      <w:pPr>
+        <w:ind w:left="432" w:hanging="432"/>
+      </w:pPr>
+    </w:lvl>
+    <w:lvl w:ilvl="1">
+      <w:start w:val="1"/>
+      <w:numFmt w:val="decimal"/>
+      <w:lvlText w:val="%1.%2"/>
+      <w:lvlJc w:val="left"/>
+      <w:pPr>
+        <w:ind w:left="576" w:hanging="576"/>
+      </w:pPr>
+    </w:lvl>
+    <w:lvl w:ilvl="2">
+      <w:start w:val="1"/>
+      <w:numFmt w:val="decimal"/>
+      <w:lvlText w:val="%1.%2.%3"/>
+      <w:lvlJc w:val="left"/>
+      <w:pPr>
+        <w:ind w:left="720" w:hanging="720"/>
+      </w:pPr>
+    </w:lvl>
+    <w:lvl w:ilvl="3">
+      <w:start w:val="1"/>
+      <w:numFmt w:val="decimal"/>
+      <w:lvlText w:val="%1.%2.%3.%4"/>
+      <w:lvlJc w:val="left"/>
+      <w:pPr>
+        <w:ind w:left="864" w:hanging="864"/>
+      </w:pPr>
+    </w:lvl>
+    <w:lvl w:ilvl="4">
+      <w:start w:val="1"/>
+      <w:numFmt w:val="decimal"/>
+      <w:lvlText w:val="%1.%2.%3.%4.%5"/>
+      <w:lvlJc w:val="left"/>
+      <w:pPr>
+        <w:ind w:left="1008" w:hanging="1008"/>
+      </w:pPr>
+    </w:lvl>
+    <w:lvl w:ilvl="5">
+      <w:start w:val="1"/>
+      <w:numFmt w:val="decimal"/>
+      <w:lvlText w:val="%1.%2.%3.%4.%5.%6"/>
+      <w:lvlJc w:val="left"/>
+      <w:pPr>
+        <w:ind w:left="1152" w:hanging="1152"/>
+      </w:pPr>
+    </w:lvl>
+    <w:lvl w:ilvl="6">
+      <w:start w:val="1"/>
+      <w:numFmt w:val="decimal"/>
+      <w:lvlText w:val="%1.%2.%3.%4.%5.%6.%7"/>
+      <w:lvlJc w:val="left"/>
+      <w:pPr>
+        <w:ind w:left="1296" w:hanging="1296"/>
+      </w:pPr>
+    </w:lvl>
+    <w:lvl w:ilvl="7">
+      <w:start w:val="1"/>
+      <w:numFmt w:val="decimal"/>
+      <w:lvlText w:val="%1.%2.%3.%4.%5.%6.%7.%8"/>
+      <w:lvlJc w:val="left"/>
+      <w:pPr>
+        <w:ind w:left="1440" w:hanging="1440"/>
+      </w:pPr>
+    </w:lvl>
+    <w:lvl w:ilvl="8">
+      <w:start w:val="1"/>
+      <w:numFmt w:val="decimal"/>
+      <w:lvlText w:val="%1.%2.%3.%4.%5.%6.%7.%8.%9"/>
+      <w:lvlJc w:val="left"/>
+      <w:pPr>
+        <w:ind w:left="1584" w:hanging="1584"/>
+      </w:pPr>
+    </w:lvl>
+  </w:abstractNum>
+  <w:abstractNum w:abstractNumId="8">
+    <w:nsid w:val="6D5473C4"/>
+    <w:multiLevelType w:val="hybridMultilevel"/>
+    <w:tmpl w:val="D4DED042"/>
+    <w:lvl w:ilvl="0" w:tplc="0416000F">
+      <w:start w:val="1"/>
+      <w:numFmt w:val="decimal"/>
+      <w:lvlText w:val="%1."/>
+      <w:lvlJc w:val="left"/>
+      <w:pPr>
+        <w:ind w:left="720" w:hanging="360"/>
+      </w:pPr>
+    </w:lvl>
+    <w:lvl w:ilvl="1" w:tplc="04160019" w:tentative="1">
+      <w:start w:val="1"/>
+      <w:numFmt w:val="lowerLetter"/>
+      <w:lvlText w:val="%2."/>
+      <w:lvlJc w:val="left"/>
+      <w:pPr>
+        <w:ind w:left="1440" w:hanging="360"/>
+      </w:pPr>
+    </w:lvl>
+    <w:lvl w:ilvl="2" w:tplc="0416001B" w:tentative="1">
+      <w:start w:val="1"/>
+      <w:numFmt w:val="lowerRoman"/>
+      <w:lvlText w:val="%3."/>
+      <w:lvlJc w:val="right"/>
+      <w:pPr>
+        <w:ind w:left="2160" w:hanging="180"/>
+      </w:pPr>
+    </w:lvl>
+    <w:lvl w:ilvl="3" w:tplc="0416000F" w:tentative="1">
+      <w:start w:val="1"/>
+      <w:numFmt w:val="decimal"/>
+      <w:lvlText w:val="%4."/>
+      <w:lvlJc w:val="left"/>
+      <w:pPr>
+        <w:ind w:left="2880" w:hanging="360"/>
+      </w:pPr>
+    </w:lvl>
+    <w:lvl w:ilvl="4" w:tplc="04160019" w:tentative="1">
+      <w:start w:val="1"/>
+      <w:numFmt w:val="lowerLetter"/>
+      <w:lvlText w:val="%5."/>
+      <w:lvlJc w:val="left"/>
+      <w:pPr>
+        <w:ind w:left="3600" w:hanging="360"/>
+      </w:pPr>
+    </w:lvl>
+    <w:lvl w:ilvl="5" w:tplc="0416001B" w:tentative="1">
+      <w:start w:val="1"/>
+      <w:numFmt w:val="lowerRoman"/>
+      <w:lvlText w:val="%6."/>
+      <w:lvlJc w:val="right"/>
+      <w:pPr>
+        <w:ind w:left="4320" w:hanging="180"/>
+      </w:pPr>
+    </w:lvl>
+    <w:lvl w:ilvl="6" w:tplc="0416000F" w:tentative="1">
+      <w:start w:val="1"/>
+      <w:numFmt w:val="decimal"/>
+      <w:lvlText w:val="%7."/>
+      <w:lvlJc w:val="left"/>
+      <w:pPr>
+        <w:ind w:left="5040" w:hanging="360"/>
+      </w:pPr>
+    </w:lvl>
+    <w:lvl w:ilvl="7" w:tplc="04160019" w:tentative="1">
+      <w:start w:val="1"/>
+      <w:numFmt w:val="lowerLetter"/>
+      <w:lvlText w:val="%8."/>
+      <w:lvlJc w:val="left"/>
+      <w:pPr>
+        <w:ind w:left="5760" w:hanging="360"/>
+      </w:pPr>
+    </w:lvl>
+    <w:lvl w:ilvl="8" w:tplc="0416001B" w:tentative="1">
+      <w:start w:val="1"/>
+      <w:numFmt w:val="lowerRoman"/>
+      <w:lvlText w:val="%9."/>
+      <w:lvlJc w:val="right"/>
+      <w:pPr>
+        <w:ind w:left="6480" w:hanging="180"/>
+      </w:pPr>
+    </w:lvl>
+  </w:abstractNum>
+  <w:abstractNum w:abstractNumId="9">
     <w:nsid w:val="6DDD7A2C"/>
     <w:multiLevelType w:val="hybridMultilevel"/>
     <w:tmpl w:val="6E90226C"/>
@@ -2905,10 +4127,61 @@
     </w:lvlOverride>
   </w:num>
   <w:num w:numId="2">
+    <w:abstractNumId w:val="9"/>
+  </w:num>
+  <w:num w:numId="3">
+    <w:abstractNumId w:val="4"/>
+  </w:num>
+  <w:num w:numId="4">
+    <w:abstractNumId w:val="1"/>
+  </w:num>
+  <w:num w:numId="5">
+    <w:abstractNumId w:val="6"/>
+  </w:num>
+  <w:num w:numId="6">
+    <w:abstractNumId w:val="7"/>
+  </w:num>
+  <w:num w:numId="7">
     <w:abstractNumId w:val="2"/>
   </w:num>
-  <w:num w:numId="3">
-    <w:abstractNumId w:val="1"/>
+  <w:num w:numId="8">
+    <w:abstractNumId w:val="0"/>
+    <w:lvlOverride w:ilvl="0">
+      <w:startOverride w:val="1"/>
+    </w:lvlOverride>
+    <w:lvlOverride w:ilvl="1">
+      <w:startOverride w:val="1"/>
+    </w:lvlOverride>
+    <w:lvlOverride w:ilvl="2">
+      <w:startOverride w:val="1"/>
+    </w:lvlOverride>
+    <w:lvlOverride w:ilvl="3">
+      <w:startOverride w:val="1"/>
+    </w:lvlOverride>
+    <w:lvlOverride w:ilvl="4">
+      <w:startOverride w:val="1"/>
+    </w:lvlOverride>
+    <w:lvlOverride w:ilvl="5">
+      <w:startOverride w:val="1"/>
+    </w:lvlOverride>
+    <w:lvlOverride w:ilvl="6">
+      <w:startOverride w:val="1"/>
+    </w:lvlOverride>
+    <w:lvlOverride w:ilvl="7">
+      <w:startOverride w:val="1"/>
+    </w:lvlOverride>
+    <w:lvlOverride w:ilvl="8">
+      <w:startOverride w:val="1"/>
+    </w:lvlOverride>
+  </w:num>
+  <w:num w:numId="9">
+    <w:abstractNumId w:val="8"/>
+  </w:num>
+  <w:num w:numId="10">
+    <w:abstractNumId w:val="5"/>
+  </w:num>
+  <w:num w:numId="11">
+    <w:abstractNumId w:val="3"/>
   </w:num>
 </w:numbering>
 </file>
@@ -3282,6 +4555,7 @@
   <w:style w:type="character" w:default="1" w:styleId="Fontepargpadro">
     <w:name w:val="Default Paragraph Font"/>
     <w:uiPriority w:val="1"/>
+    <w:semiHidden/>
     <w:unhideWhenUsed/>
   </w:style>
   <w:style w:type="table" w:default="1" w:styleId="Tabelanormal">
@@ -3906,6 +5180,7 @@
   <w:style w:type="character" w:default="1" w:styleId="Fontepargpadro">
     <w:name w:val="Default Paragraph Font"/>
     <w:uiPriority w:val="1"/>
+    <w:semiHidden/>
     <w:unhideWhenUsed/>
   </w:style>
   <w:style w:type="table" w:default="1" w:styleId="Tabelanormal">
@@ -4444,4 +5719,16 @@
   <a:objectDefaults/>
   <a:extraClrSchemeLst/>
 </a:theme>
+</file>
+
+<file path=customXml/item1.xml><?xml version="1.0" encoding="utf-8"?>
+<b:Sources xmlns:b="http://schemas.openxmlformats.org/officeDocument/2006/bibliography" xmlns="http://schemas.openxmlformats.org/officeDocument/2006/bibliography" SelectedStyle="\APA.XSL" StyleName="APA"/>
+</file>
+
+<file path=customXml/itemProps1.xml><?xml version="1.0" encoding="utf-8"?>
+<ds:datastoreItem xmlns:ds="http://schemas.openxmlformats.org/officeDocument/2006/customXml" ds:itemID="{C1167B2B-CF19-4418-9763-1898A9D2C3A8}">
+  <ds:schemaRefs>
+    <ds:schemaRef ds:uri="http://schemas.openxmlformats.org/officeDocument/2006/bibliography"/>
+  </ds:schemaRefs>
+</ds:datastoreItem>
 </file>
</xml_diff>